<commit_message>
Made extensice changes to methodology to make it more polished, and added additional data
</commit_message>
<xml_diff>
--- a/Methodology.docx
+++ b/Methodology.docx
@@ -1,6 +1,6 @@
 
 <file path=word/document.xml><?xml version="1.0" encoding="utf-8"?>
-<w:document xmlns:wpc="http://schemas.microsoft.com/office/word/2010/wordprocessingCanvas" xmlns:cx="http://schemas.microsoft.com/office/drawing/2014/chartex" xmlns:cx1="http://schemas.microsoft.com/office/drawing/2015/9/8/chartex" xmlns:cx2="http://schemas.microsoft.com/office/drawing/2015/10/21/chartex" xmlns:cx3="http://schemas.microsoft.com/office/drawing/2016/5/9/chartex" xmlns:cx4="http://schemas.microsoft.com/office/drawing/2016/5/10/chartex" xmlns:cx5="http://schemas.microsoft.com/office/drawing/2016/5/11/chartex" xmlns:cx6="http://schemas.microsoft.com/office/drawing/2016/5/12/chartex" xmlns:cx7="http://schemas.microsoft.com/office/drawing/2016/5/13/chartex" xmlns:cx8="http://schemas.microsoft.com/office/drawing/2016/5/14/chartex" xmlns:mc="http://schemas.openxmlformats.org/markup-compatibility/2006" xmlns:aink="http://schemas.microsoft.com/office/drawing/2016/ink" xmlns:am3d="http://schemas.microsoft.com/office/drawing/2017/model3d" xmlns:o="urn:schemas-microsoft-com:office:office" xmlns:r="http://schemas.openxmlformats.org/officeDocument/2006/relationships" xmlns:m="http://schemas.openxmlformats.org/officeDocument/2006/math" xmlns:v="urn:schemas-microsoft-com:vml" xmlns:wp14="http://schemas.microsoft.com/office/word/2010/wordprocessingDrawing" xmlns:wp="http://schemas.openxmlformats.org/drawingml/2006/wordprocessingDrawing" xmlns:w10="urn:schemas-microsoft-com:office:word" xmlns:w="http://schemas.openxmlformats.org/wordprocessingml/2006/main" xmlns:w14="http://schemas.microsoft.com/office/word/2010/wordml" xmlns:w15="http://schemas.microsoft.com/office/word/2012/wordml" xmlns:w16cex="http://schemas.microsoft.com/office/word/2018/wordml/cex" xmlns:w16cid="http://schemas.microsoft.com/office/word/2016/wordml/cid" xmlns:w16="http://schemas.microsoft.com/office/word/2018/wordml" xmlns:w16sdtdh="http://schemas.microsoft.com/office/word/2020/wordml/sdtdatahash" xmlns:w16se="http://schemas.microsoft.com/office/word/2015/wordml/symex" xmlns:wpg="http://schemas.microsoft.com/office/word/2010/wordprocessingGroup" xmlns:wpi="http://schemas.microsoft.com/office/word/2010/wordprocessingInk" xmlns:wne="http://schemas.microsoft.com/office/word/2006/wordml" xmlns:wps="http://schemas.microsoft.com/office/word/2010/wordprocessingShape" mc:Ignorable="w14 w15 w16se w16cid w16 w16cex w16sdtdh wp14">
+<w:document xmlns:wpc="http://schemas.microsoft.com/office/word/2010/wordprocessingCanvas" xmlns:cx="http://schemas.microsoft.com/office/drawing/2014/chartex" xmlns:cx1="http://schemas.microsoft.com/office/drawing/2015/9/8/chartex" xmlns:cx2="http://schemas.microsoft.com/office/drawing/2015/10/21/chartex" xmlns:cx3="http://schemas.microsoft.com/office/drawing/2016/5/9/chartex" xmlns:cx4="http://schemas.microsoft.com/office/drawing/2016/5/10/chartex" xmlns:cx5="http://schemas.microsoft.com/office/drawing/2016/5/11/chartex" xmlns:cx6="http://schemas.microsoft.com/office/drawing/2016/5/12/chartex" xmlns:cx7="http://schemas.microsoft.com/office/drawing/2016/5/13/chartex" xmlns:cx8="http://schemas.microsoft.com/office/drawing/2016/5/14/chartex" xmlns:mc="http://schemas.openxmlformats.org/markup-compatibility/2006" xmlns:aink="http://schemas.microsoft.com/office/drawing/2016/ink" xmlns:am3d="http://schemas.microsoft.com/office/drawing/2017/model3d" xmlns:o="urn:schemas-microsoft-com:office:office" xmlns:oel="http://schemas.microsoft.com/office/2019/extlst" xmlns:r="http://schemas.openxmlformats.org/officeDocument/2006/relationships" xmlns:m="http://schemas.openxmlformats.org/officeDocument/2006/math" xmlns:v="urn:schemas-microsoft-com:vml" xmlns:wp14="http://schemas.microsoft.com/office/word/2010/wordprocessingDrawing" xmlns:wp="http://schemas.openxmlformats.org/drawingml/2006/wordprocessingDrawing" xmlns:w10="urn:schemas-microsoft-com:office:word" xmlns:w="http://schemas.openxmlformats.org/wordprocessingml/2006/main" xmlns:w14="http://schemas.microsoft.com/office/word/2010/wordml" xmlns:w15="http://schemas.microsoft.com/office/word/2012/wordml" xmlns:w16cex="http://schemas.microsoft.com/office/word/2018/wordml/cex" xmlns:w16cid="http://schemas.microsoft.com/office/word/2016/wordml/cid" xmlns:w16="http://schemas.microsoft.com/office/word/2018/wordml" xmlns:w16sdtdh="http://schemas.microsoft.com/office/word/2020/wordml/sdtdatahash" xmlns:w16se="http://schemas.microsoft.com/office/word/2015/wordml/symex" xmlns:wpg="http://schemas.microsoft.com/office/word/2010/wordprocessingGroup" xmlns:wpi="http://schemas.microsoft.com/office/word/2010/wordprocessingInk" xmlns:wne="http://schemas.microsoft.com/office/word/2006/wordml" xmlns:wps="http://schemas.microsoft.com/office/word/2010/wordprocessingShape" mc:Ignorable="w14 w15 w16se w16cid w16 w16cex w16sdtdh wp14">
   <w:body>
     <w:p>
       <w:pPr>
@@ -62,7 +62,7 @@
       <w:r>
         <w:t xml:space="preserve">: This principal dataset, obtained from Kaggle, consists of extensive data from 3,171 counties. It includes 31,431 records encompassing 15 attributes such as housing, food, and healthcare costs, alongside median family income. This dataset's richness and diversity make it a cornerstone of our analysis. </w:t>
       </w:r>
-      <w:hyperlink r:id="rId5" w:tgtFrame="_new" w:history="1">
+      <w:hyperlink r:id="rId7">
         <w:r>
           <w:rPr>
             <w:rStyle w:val="Hyperlink"/>
@@ -86,12 +86,28 @@
           <w:b/>
           <w:bCs/>
         </w:rPr>
-        <w:t>Climate at a Glance County Mapping Dataset</w:t>
+        <w:t xml:space="preserve">Climate </w:t>
+      </w:r>
+      <w:proofErr w:type="gramStart"/>
+      <w:r>
+        <w:rPr>
+          <w:b/>
+          <w:bCs/>
+        </w:rPr>
+        <w:t>at a Glance</w:t>
+      </w:r>
+      <w:proofErr w:type="gramEnd"/>
+      <w:r>
+        <w:rPr>
+          <w:b/>
+          <w:bCs/>
+        </w:rPr>
+        <w:t xml:space="preserve"> County Mapping Dataset</w:t>
       </w:r>
       <w:r>
         <w:t xml:space="preserve">: Provided by NOAA, this dataset illuminates the climatic aspects of our study by presenting the average temperatures of the year 2022 for 3,108 U.S. counties. It comprises seven key features, including detailed temperature data and geographic identifiers. </w:t>
       </w:r>
-      <w:hyperlink r:id="rId6" w:tgtFrame="_new" w:history="1">
+      <w:hyperlink r:id="rId8">
         <w:r>
           <w:rPr>
             <w:rStyle w:val="Hyperlink"/>
@@ -126,7 +142,7 @@
       <w:r>
         <w:t xml:space="preserve"> view of demographic variations across U.S. counties, detailing population estimates segmented by gender and age for 2020-2022. This dataset is instrumental in understanding population dynamics in various locales. </w:t>
       </w:r>
-      <w:hyperlink r:id="rId7" w:tgtFrame="_new" w:history="1">
+      <w:hyperlink r:id="rId9">
         <w:r>
           <w:rPr>
             <w:rStyle w:val="Hyperlink"/>
@@ -192,19 +208,27 @@
         <w:t>Cost of Living Dataset</w:t>
       </w:r>
       <w:r>
-        <w:t>: We meticulously split the 'family_member_count' into separate counts for adults and children</w:t>
+        <w:t>: We meticulously split the '</w:t>
+      </w:r>
+      <w:proofErr w:type="spellStart"/>
+      <w:r>
+        <w:t>family_member_count</w:t>
+      </w:r>
+      <w:proofErr w:type="spellEnd"/>
+      <w:r>
+        <w:t>' into separate counts for adults and children</w:t>
       </w:r>
       <w:r>
         <w:t xml:space="preserve">. </w:t>
       </w:r>
       <w:r>
-        <w:t>This is done in order to both extract additional data and to account for more non</w:t>
-      </w:r>
-      <w:r>
-        <w:t>-</w:t>
-      </w:r>
-      <w:r>
-        <w:t>traditional family structures.</w:t>
+        <w:t xml:space="preserve">This is done </w:t>
+      </w:r>
+      <w:r>
+        <w:t>to</w:t>
+      </w:r>
+      <w:r>
+        <w:t xml:space="preserve"> both extract additional data and to account for more non-traditional family structures.</w:t>
       </w:r>
     </w:p>
     <w:p>
@@ -225,37 +249,96 @@
         <w:t xml:space="preserve">: </w:t>
       </w:r>
       <w:r>
-        <w:t>In the original dataset the state’s names we fully written, however in</w:t>
-      </w:r>
-      <w:r>
-        <w:t xml:space="preserve"> Cost_of_living dataset the state names were an abbreviation of the full name. Thus, we changed the state name in the weather dataset to match with states on the other dataset.</w:t>
+        <w:t>In the original dataset the state’s names we</w:t>
+      </w:r>
+      <w:r>
+        <w:t>re</w:t>
+      </w:r>
+      <w:r>
+        <w:t xml:space="preserve"> fully written, however in</w:t>
       </w:r>
       <w:r>
         <w:t xml:space="preserve"> </w:t>
       </w:r>
       <w:r>
-        <w:t>and the column 'NAME' was renamed to 'COUNTY' for clarity</w:t>
-      </w:r>
-      <w:r>
-        <w:t xml:space="preserve"> and to match the other dataset</w:t>
-      </w:r>
-      <w:r>
-        <w:t>.</w:t>
-      </w:r>
+        <w:t xml:space="preserve">the </w:t>
+      </w:r>
+      <w:proofErr w:type="spellStart"/>
+      <w:r>
+        <w:t>Cost_of_living</w:t>
+      </w:r>
+      <w:proofErr w:type="spellEnd"/>
+      <w:r>
+        <w:t xml:space="preserve"> dataset the state names were an abbreviation of the full name. Thus, we changed the state name in the weather dataset to match with states on the other dataset. and the column 'NAME' was renamed to 'COUNTY' for clarity and to match the other dataset.</w:t>
+      </w:r>
+      <w:r>
+        <w:t xml:space="preserve"> Then we </w:t>
+      </w:r>
+      <w:r>
+        <w:t>combined</w:t>
+      </w:r>
+      <w:r>
+        <w:t xml:space="preserve"> the </w:t>
+      </w:r>
+      <w:proofErr w:type="spellStart"/>
+      <w:r>
+        <w:t>Cost_of_</w:t>
+      </w:r>
+      <w:proofErr w:type="gramStart"/>
+      <w:r>
+        <w:t>living</w:t>
+      </w:r>
+      <w:proofErr w:type="spellEnd"/>
       <w:r>
         <w:t xml:space="preserve"> </w:t>
       </w:r>
       <w:r>
-        <w:t xml:space="preserve">Then </w:t>
-      </w:r>
-      <w:r>
-        <w:t xml:space="preserve">we Combined the </w:t>
-      </w:r>
-      <w:r>
-        <w:t xml:space="preserve">Cost_of_living </w:t>
-      </w:r>
-      <w:r>
-        <w:t xml:space="preserve"> dataframe with data from weather dataframe. Then removed the Columns 'ID', 'Rank', 'Anomaly (1901-2000 base period)', '1901-2000 Mean', 'areaname', 'case_id', as we only require Average Temperature for our specified years which is provided by the 'Value' Column.</w:t>
+        <w:t xml:space="preserve"> </w:t>
+      </w:r>
+      <w:proofErr w:type="spellStart"/>
+      <w:r>
+        <w:t>D</w:t>
+      </w:r>
+      <w:r>
+        <w:t>ataframe</w:t>
+      </w:r>
+      <w:proofErr w:type="spellEnd"/>
+      <w:proofErr w:type="gramEnd"/>
+      <w:r>
+        <w:t xml:space="preserve"> with data from </w:t>
+      </w:r>
+      <w:r>
+        <w:t xml:space="preserve">the </w:t>
+      </w:r>
+      <w:r>
+        <w:t xml:space="preserve">weather </w:t>
+      </w:r>
+      <w:proofErr w:type="spellStart"/>
+      <w:r>
+        <w:t>D</w:t>
+      </w:r>
+      <w:r>
+        <w:t>ataframe</w:t>
+      </w:r>
+      <w:proofErr w:type="spellEnd"/>
+      <w:r>
+        <w:t>. Then removed the Columns 'ID', 'Rank', 'Anomaly (1901-2000 base period)', '1901-2000 Mean', '</w:t>
+      </w:r>
+      <w:proofErr w:type="spellStart"/>
+      <w:r>
+        <w:t>areaname</w:t>
+      </w:r>
+      <w:proofErr w:type="spellEnd"/>
+      <w:r>
+        <w:t>', '</w:t>
+      </w:r>
+      <w:proofErr w:type="spellStart"/>
+      <w:r>
+        <w:t>case_id</w:t>
+      </w:r>
+      <w:proofErr w:type="spellEnd"/>
+      <w:r>
+        <w:t>', as we only require Average Temperature for our specified years which is provided by the 'Value' Column.</w:t>
       </w:r>
       <w:r>
         <w:t xml:space="preserve"> </w:t>
@@ -279,77 +362,176 @@
         <w:t>:</w:t>
       </w:r>
       <w:r>
-        <w:t xml:space="preserve"> I</w:t>
-      </w:r>
-      <w:r>
-        <w:t>nitialy the dataset had the data from 2020 until 2022 but we only needed 2022 data</w:t>
-      </w:r>
-      <w:r>
         <w:t xml:space="preserve"> </w:t>
       </w:r>
       <w:r>
+        <w:t>Initially</w:t>
+      </w:r>
+      <w:r>
+        <w:t xml:space="preserve"> the dataset had </w:t>
+      </w:r>
+      <w:r>
+        <w:t>information about demographics</w:t>
+      </w:r>
+      <w:r>
+        <w:t xml:space="preserve"> from 2020 until </w:t>
+      </w:r>
+      <w:r>
+        <w:t xml:space="preserve">2022. </w:t>
+      </w:r>
+      <w:r>
+        <w:t>But for our purposes</w:t>
+      </w:r>
+      <w:r>
+        <w:t>,</w:t>
+      </w:r>
+      <w:r>
+        <w:t xml:space="preserve"> we only needed the latest population statistics to provide an up-to-date prediction.</w:t>
+      </w:r>
+      <w:r>
+        <w:t xml:space="preserve"> </w:t>
+      </w:r>
+      <w:r>
         <w:t>Thus, t</w:t>
       </w:r>
       <w:r>
-        <w:t>he focus was narrowed to the year 2022 to capture the most current demographic insights.</w:t>
+        <w:t xml:space="preserve">he focus was narrowed to </w:t>
+      </w:r>
+      <w:r>
+        <w:t xml:space="preserve">only take values for the 4th </w:t>
+      </w:r>
+      <w:r>
+        <w:t>year's</w:t>
+      </w:r>
+      <w:r>
+        <w:t xml:space="preserve"> demographics.</w:t>
+      </w:r>
+      <w:r>
+        <w:t xml:space="preserve"> State names were </w:t>
+      </w:r>
+      <w:r>
+        <w:t xml:space="preserve">also </w:t>
+      </w:r>
+      <w:r>
+        <w:t>abbreviated for consistency.</w:t>
       </w:r>
       <w:r>
         <w:t xml:space="preserve"> </w:t>
       </w:r>
       <w:r>
-        <w:t>We only take values for the 4th and latest years demographics as this is the most relavent for our research</w:t>
+        <w:t>W</w:t>
+      </w:r>
+      <w:r>
+        <w:t xml:space="preserve">e </w:t>
+      </w:r>
+      <w:r>
+        <w:t xml:space="preserve">also drop all other columns other than </w:t>
+      </w:r>
+      <w:r>
+        <w:t xml:space="preserve">the </w:t>
+      </w:r>
+      <w:r>
+        <w:t xml:space="preserve">'POPEST_MALE', 'POPEST_FEM', 'MEDIAN_AGE_MALE', </w:t>
+      </w:r>
+      <w:r>
+        <w:t xml:space="preserve">and </w:t>
+      </w:r>
+      <w:r>
+        <w:t>'MEDIAN_AGE_FEM'</w:t>
+      </w:r>
+      <w:r>
+        <w:t xml:space="preserve"> </w:t>
+      </w:r>
+      <w:r>
+        <w:t>columns</w:t>
+      </w:r>
+      <w:r>
+        <w:t>. This is done because the original population dataset has too many features</w:t>
+      </w:r>
+      <w:r>
+        <w:t>, with each column containing data for each age group.</w:t>
+      </w:r>
+      <w:r>
+        <w:t xml:space="preserve"> </w:t>
+      </w:r>
+      <w:r>
+        <w:t xml:space="preserve">This might lead to </w:t>
+      </w:r>
+      <w:r>
+        <w:lastRenderedPageBreak/>
+        <w:t xml:space="preserve">unnecessary increased complexity for our model. These chosen columns contain the total population and Median ages for both sexes, which manage to capture most of the information </w:t>
+      </w:r>
+      <w:r>
+        <w:t>we need for our model without increased complexity</w:t>
+      </w:r>
+      <w:r>
+        <w:t xml:space="preserve">. We </w:t>
+      </w:r>
+      <w:r>
+        <w:t>then</w:t>
+      </w:r>
+      <w:r>
+        <w:t xml:space="preserve"> merge</w:t>
+      </w:r>
+      <w:r>
+        <w:t>d</w:t>
+      </w:r>
+      <w:r>
+        <w:t xml:space="preserve"> both the original and the population </w:t>
+      </w:r>
+      <w:r>
+        <w:t>datasets</w:t>
+      </w:r>
+      <w:r>
+        <w:t xml:space="preserve"> based on the common </w:t>
+      </w:r>
+      <w:r>
+        <w:t>column's</w:t>
+      </w:r>
+      <w:r>
+        <w:t xml:space="preserve"> 'county' and 'state'. The </w:t>
+      </w:r>
+      <w:r>
+        <w:t xml:space="preserve">features </w:t>
+      </w:r>
+      <w:r>
+        <w:t>of</w:t>
+      </w:r>
+      <w:r>
+        <w:t xml:space="preserve"> our </w:t>
+      </w:r>
+      <w:r>
+        <w:t xml:space="preserve">final data </w:t>
+      </w:r>
+      <w:r>
+        <w:t xml:space="preserve">frame </w:t>
+      </w:r>
+      <w:r>
+        <w:t xml:space="preserve">can be observed </w:t>
+      </w:r>
+      <w:r>
+        <w:t>in</w:t>
+      </w:r>
+      <w:r>
+        <w:t xml:space="preserve"> </w:t>
+      </w:r>
+      <w:r>
+        <w:t>Table 1</w:t>
       </w:r>
       <w:r>
         <w:t>.</w:t>
-      </w:r>
-      <w:r>
-        <w:t xml:space="preserve"> State names were abbreviated for consistency.</w:t>
-      </w:r>
-      <w:r>
-        <w:t xml:space="preserve"> </w:t>
-      </w:r>
-      <w:r>
-        <w:t xml:space="preserve">We droped extra columns from it since they were redundant. We only take the values of the columns 'POPEST_MALE', 'POPEST_FEM', 'MEDIAN_AGE_MALE', 'MEDIAN_AGE_FEM'. This is done because the original population dataset has too many features for each group that might lead to </w:t>
-      </w:r>
-      <w:r>
-        <w:lastRenderedPageBreak/>
-        <w:t xml:space="preserve">unnecessary increased complexity for our model. These chosen columns contain the total population and Median ages for both sexes, which manage to capture most of the information with significant reduced number of features. We </w:t>
-      </w:r>
-      <w:r>
-        <w:t>Then</w:t>
-      </w:r>
-      <w:r>
-        <w:t xml:space="preserve"> merge</w:t>
-      </w:r>
-      <w:r>
-        <w:t>d</w:t>
-      </w:r>
-      <w:r>
-        <w:t xml:space="preserve"> both the original and the population dataset based on the common columns 'county' and 'state'. The </w:t>
-      </w:r>
-      <w:r>
-        <w:t xml:space="preserve">features for our </w:t>
-      </w:r>
-      <w:r>
-        <w:t xml:space="preserve">final data </w:t>
-      </w:r>
-      <w:r>
-        <w:t xml:space="preserve">frame </w:t>
-      </w:r>
-      <w:r>
-        <w:t>can be observed on table1.</w:t>
       </w:r>
     </w:p>
     <w:tbl>
       <w:tblPr>
         <w:tblStyle w:val="LightList-Accent3"/>
         <w:tblpPr w:leftFromText="180" w:rightFromText="180" w:vertAnchor="text" w:horzAnchor="margin" w:tblpXSpec="center" w:tblpY="147"/>
-        <w:tblW w:w="0" w:type="auto"/>
+        <w:tblW w:w="9472" w:type="dxa"/>
         <w:tblLook w:val="0620" w:firstRow="1" w:lastRow="0" w:firstColumn="0" w:lastColumn="0" w:noHBand="1" w:noVBand="1"/>
       </w:tblPr>
       <w:tblGrid>
-        <w:gridCol w:w="2317"/>
-        <w:gridCol w:w="1263"/>
+        <w:gridCol w:w="3030"/>
+        <w:gridCol w:w="6442"/>
       </w:tblGrid>
       <w:tr>
         <w:trPr>
@@ -357,7 +539,7 @@
         </w:trPr>
         <w:tc>
           <w:tcPr>
-            <w:tcW w:w="0" w:type="auto"/>
+            <w:tcW w:w="3030" w:type="dxa"/>
           </w:tcPr>
           <w:p>
             <w:r>
@@ -367,7 +549,7 @@
         </w:tc>
         <w:tc>
           <w:tcPr>
-            <w:tcW w:w="0" w:type="auto"/>
+            <w:tcW w:w="6442" w:type="dxa"/>
           </w:tcPr>
           <w:p>
             <w:r>
@@ -379,7 +561,7 @@
       <w:tr>
         <w:tc>
           <w:tcPr>
-            <w:tcW w:w="0" w:type="auto"/>
+            <w:tcW w:w="3030" w:type="dxa"/>
           </w:tcPr>
           <w:p>
             <w:r>
@@ -389,33 +571,43 @@
         </w:tc>
         <w:tc>
           <w:tcPr>
-            <w:tcW w:w="0" w:type="auto"/>
+            <w:tcW w:w="6442" w:type="dxa"/>
           </w:tcPr>
-          <w:p/>
+          <w:p>
+            <w:r>
+              <w:t xml:space="preserve">State Abbreviation of each US State </w:t>
+            </w:r>
+          </w:p>
         </w:tc>
       </w:tr>
       <w:tr>
         <w:tc>
           <w:tcPr>
-            <w:tcW w:w="0" w:type="auto"/>
+            <w:tcW w:w="3030" w:type="dxa"/>
           </w:tcPr>
           <w:p>
+            <w:proofErr w:type="spellStart"/>
             <w:r>
               <w:t>IsMetro</w:t>
             </w:r>
+            <w:proofErr w:type="spellEnd"/>
           </w:p>
         </w:tc>
         <w:tc>
           <w:tcPr>
-            <w:tcW w:w="0" w:type="auto"/>
+            <w:tcW w:w="6442" w:type="dxa"/>
           </w:tcPr>
-          <w:p/>
+          <w:p>
+            <w:r>
+              <w:t>Mark if the county is a metropolitan area</w:t>
+            </w:r>
+          </w:p>
         </w:tc>
       </w:tr>
       <w:tr>
         <w:tc>
           <w:tcPr>
-            <w:tcW w:w="0" w:type="auto"/>
+            <w:tcW w:w="3030" w:type="dxa"/>
           </w:tcPr>
           <w:p>
             <w:r>
@@ -425,96 +617,164 @@
         </w:tc>
         <w:tc>
           <w:tcPr>
-            <w:tcW w:w="0" w:type="auto"/>
+            <w:tcW w:w="6442" w:type="dxa"/>
           </w:tcPr>
-          <w:p/>
+          <w:p>
+            <w:r>
+              <w:t>County Name</w:t>
+            </w:r>
+          </w:p>
         </w:tc>
       </w:tr>
       <w:tr>
         <w:tc>
           <w:tcPr>
-            <w:tcW w:w="0" w:type="auto"/>
+            <w:tcW w:w="3030" w:type="dxa"/>
           </w:tcPr>
           <w:p>
+            <w:proofErr w:type="spellStart"/>
             <w:r>
               <w:t>housing_cost</w:t>
             </w:r>
+            <w:proofErr w:type="spellEnd"/>
           </w:p>
         </w:tc>
         <w:tc>
           <w:tcPr>
-            <w:tcW w:w="0" w:type="auto"/>
+            <w:tcW w:w="6442" w:type="dxa"/>
           </w:tcPr>
-          <w:p/>
+          <w:p>
+            <w:r>
+              <w:t xml:space="preserve">Annual </w:t>
+            </w:r>
+            <w:r>
+              <w:t xml:space="preserve">Cost of housing </w:t>
+            </w:r>
+            <w:r>
+              <w:t xml:space="preserve">for </w:t>
+            </w:r>
+            <w:r>
+              <w:t>a household</w:t>
+            </w:r>
+          </w:p>
         </w:tc>
       </w:tr>
       <w:tr>
         <w:tc>
           <w:tcPr>
-            <w:tcW w:w="0" w:type="auto"/>
+            <w:tcW w:w="3030" w:type="dxa"/>
           </w:tcPr>
           <w:p>
+            <w:proofErr w:type="spellStart"/>
             <w:r>
               <w:t>food_cost</w:t>
             </w:r>
+            <w:proofErr w:type="spellEnd"/>
           </w:p>
         </w:tc>
         <w:tc>
           <w:tcPr>
-            <w:tcW w:w="0" w:type="auto"/>
+            <w:tcW w:w="6442" w:type="dxa"/>
           </w:tcPr>
-          <w:p/>
+          <w:p>
+            <w:r>
+              <w:t xml:space="preserve">Annual </w:t>
+            </w:r>
+            <w:r>
+              <w:t xml:space="preserve">Cost of </w:t>
+            </w:r>
+            <w:r>
+              <w:t xml:space="preserve">food </w:t>
+            </w:r>
+            <w:r>
+              <w:t xml:space="preserve">for </w:t>
+            </w:r>
+            <w:r>
+              <w:t xml:space="preserve">a </w:t>
+            </w:r>
+            <w:r>
+              <w:t>household</w:t>
+            </w:r>
+          </w:p>
         </w:tc>
       </w:tr>
       <w:tr>
         <w:tc>
           <w:tcPr>
-            <w:tcW w:w="0" w:type="auto"/>
+            <w:tcW w:w="3030" w:type="dxa"/>
           </w:tcPr>
           <w:p>
+            <w:proofErr w:type="spellStart"/>
             <w:r>
               <w:t>transportation_cost</w:t>
             </w:r>
+            <w:proofErr w:type="spellEnd"/>
           </w:p>
         </w:tc>
         <w:tc>
           <w:tcPr>
-            <w:tcW w:w="0" w:type="auto"/>
+            <w:tcW w:w="6442" w:type="dxa"/>
           </w:tcPr>
-          <w:p/>
+          <w:p>
+            <w:r>
+              <w:t>Annual Cost of transportation for a household</w:t>
+            </w:r>
+          </w:p>
         </w:tc>
       </w:tr>
       <w:tr>
         <w:tc>
           <w:tcPr>
-            <w:tcW w:w="0" w:type="auto"/>
+            <w:tcW w:w="3030" w:type="dxa"/>
           </w:tcPr>
           <w:p>
+            <w:proofErr w:type="spellStart"/>
             <w:r>
               <w:t>healthcare_cost</w:t>
             </w:r>
+            <w:proofErr w:type="spellEnd"/>
           </w:p>
         </w:tc>
         <w:tc>
           <w:tcPr>
-            <w:tcW w:w="0" w:type="auto"/>
+            <w:tcW w:w="6442" w:type="dxa"/>
           </w:tcPr>
-          <w:p/>
+          <w:p>
+            <w:r>
+              <w:t>Annual Cost of healthcare for a household</w:t>
+            </w:r>
+          </w:p>
         </w:tc>
       </w:tr>
       <w:tr>
+        <w:trPr>
+          <w:trHeight w:val="300"/>
+        </w:trPr>
         <w:tc>
           <w:tcPr>
-            <w:tcW w:w="0" w:type="auto"/>
+            <w:tcW w:w="3030" w:type="dxa"/>
           </w:tcPr>
           <w:p>
-            <w:r>
-              <w:t>other_necessities_cost</w:t>
+            <w:proofErr w:type="spellStart"/>
+            <w:r>
+              <w:t>other_necessities_cos</w:t>
+            </w:r>
+            <w:r>
+              <w:t>t</w:t>
+            </w:r>
+            <w:proofErr w:type="spellEnd"/>
+            <w:r>
+              <w:t xml:space="preserve"> </w:t>
             </w:r>
           </w:p>
           <w:p>
-            <w:r>
-              <w:t xml:space="preserve">childcare_cost </w:t>
+            <w:proofErr w:type="spellStart"/>
+            <w:r>
+              <w:t>childcare_cost</w:t>
+            </w:r>
+            <w:proofErr w:type="spellEnd"/>
+            <w:r>
+              <w:t xml:space="preserve"> </w:t>
             </w:r>
           </w:p>
           <w:p>
@@ -523,108 +783,544 @@
             </w:r>
           </w:p>
           <w:p>
+            <w:proofErr w:type="spellStart"/>
             <w:r>
               <w:t>total_cost</w:t>
             </w:r>
+            <w:proofErr w:type="spellEnd"/>
           </w:p>
           <w:p>
+            <w:proofErr w:type="spellStart"/>
             <w:r>
               <w:t>median_family_income</w:t>
             </w:r>
+            <w:proofErr w:type="spellEnd"/>
           </w:p>
           <w:p>
+            <w:proofErr w:type="spellStart"/>
             <w:r>
               <w:t>adult_count</w:t>
             </w:r>
+            <w:proofErr w:type="spellEnd"/>
           </w:p>
           <w:p>
+            <w:proofErr w:type="spellStart"/>
             <w:r>
               <w:t>child_count</w:t>
             </w:r>
+            <w:proofErr w:type="spellEnd"/>
           </w:p>
           <w:p>
+            <w:proofErr w:type="spellStart"/>
             <w:r>
               <w:t>avg_temp</w:t>
             </w:r>
+            <w:proofErr w:type="spellEnd"/>
           </w:p>
           <w:p>
-            <w:r>
-              <w:t>popest</w:t>
-            </w:r>
-            <w:r>
-              <w:t>_</w:t>
-            </w:r>
-            <w:r>
-              <w:t>male</w:t>
-            </w:r>
+            <w:proofErr w:type="spellStart"/>
+            <w:r>
+              <w:t>popest_male</w:t>
+            </w:r>
+            <w:proofErr w:type="spellEnd"/>
           </w:p>
           <w:p>
-            <w:r>
-              <w:t>popest</w:t>
-            </w:r>
-            <w:r>
-              <w:t>_</w:t>
-            </w:r>
-            <w:r>
-              <w:t>fem</w:t>
-            </w:r>
+            <w:proofErr w:type="spellStart"/>
+            <w:r>
+              <w:t>popest_fem</w:t>
+            </w:r>
+            <w:proofErr w:type="spellEnd"/>
           </w:p>
           <w:p>
-            <w:r>
-              <w:t>median</w:t>
-            </w:r>
-            <w:r>
-              <w:t>_</w:t>
-            </w:r>
-            <w:r>
-              <w:t>age</w:t>
-            </w:r>
-            <w:r>
-              <w:t>_</w:t>
-            </w:r>
-            <w:r>
-              <w:t>male</w:t>
-            </w:r>
+            <w:proofErr w:type="spellStart"/>
+            <w:r>
+              <w:t>median_age_male</w:t>
+            </w:r>
+            <w:proofErr w:type="spellEnd"/>
           </w:p>
           <w:p>
-            <w:r>
-              <w:t>median</w:t>
-            </w:r>
-            <w:r>
-              <w:t>_</w:t>
-            </w:r>
-            <w:r>
-              <w:t>age</w:t>
-            </w:r>
-            <w:r>
-              <w:t>_</w:t>
-            </w:r>
-            <w:r>
-              <w:t>fem</w:t>
-            </w:r>
+            <w:proofErr w:type="spellStart"/>
+            <w:r>
+              <w:t>median_age_fem</w:t>
+            </w:r>
+            <w:proofErr w:type="spellEnd"/>
           </w:p>
         </w:tc>
         <w:tc>
           <w:tcPr>
-            <w:tcW w:w="0" w:type="auto"/>
+            <w:tcW w:w="6442" w:type="dxa"/>
           </w:tcPr>
-          <w:p/>
+          <w:p>
+            <w:r>
+              <w:t>Annual Cost of other necessities for a household</w:t>
+            </w:r>
+          </w:p>
+          <w:p>
+            <w:r>
+              <w:t>Annual Cost of childcare for a household</w:t>
+            </w:r>
+          </w:p>
+          <w:p>
+            <w:r>
+              <w:t xml:space="preserve">Annual </w:t>
+            </w:r>
+            <w:r>
+              <w:t>tax</w:t>
+            </w:r>
+            <w:r>
+              <w:t xml:space="preserve"> for a household</w:t>
+            </w:r>
+          </w:p>
+          <w:p>
+            <w:r>
+              <w:t xml:space="preserve">Total annual costs for a </w:t>
+            </w:r>
+            <w:r>
+              <w:t>household</w:t>
+            </w:r>
+          </w:p>
+          <w:p>
+            <w:r>
+              <w:t>Median Family Income in the county</w:t>
+            </w:r>
+          </w:p>
+          <w:p>
+            <w:r>
+              <w:t xml:space="preserve">Number of Adults in the </w:t>
+            </w:r>
+            <w:r>
+              <w:t>Household</w:t>
+            </w:r>
+          </w:p>
+          <w:p>
+            <w:r>
+              <w:t>Number of Children in the household</w:t>
+            </w:r>
+          </w:p>
+          <w:p>
+            <w:r>
+              <w:t>Average Temperature of the county</w:t>
+            </w:r>
+          </w:p>
+          <w:p>
+            <w:r>
+              <w:t xml:space="preserve">Population Estimate of Males in the </w:t>
+            </w:r>
+            <w:proofErr w:type="gramStart"/>
+            <w:r>
+              <w:t>county</w:t>
+            </w:r>
+            <w:proofErr w:type="gramEnd"/>
+          </w:p>
+          <w:p>
+            <w:r>
+              <w:t xml:space="preserve">Population Estimate of Females in the </w:t>
+            </w:r>
+            <w:proofErr w:type="gramStart"/>
+            <w:r>
+              <w:t>county</w:t>
+            </w:r>
+            <w:proofErr w:type="gramEnd"/>
+          </w:p>
+          <w:p>
+            <w:r>
+              <w:t xml:space="preserve">The </w:t>
+            </w:r>
+            <w:r>
+              <w:t>Median age of Males in the county</w:t>
+            </w:r>
+          </w:p>
+          <w:p>
+            <w:r>
+              <w:t>The median</w:t>
+            </w:r>
+            <w:r>
+              <w:t xml:space="preserve"> age of Females in the county</w:t>
+            </w:r>
+          </w:p>
         </w:tc>
       </w:tr>
     </w:tbl>
     <w:p/>
     <w:p/>
-    <w:p/>
-    <w:p/>
-    <w:p/>
-    <w:p/>
-    <w:p/>
-    <w:p/>
-    <w:p/>
-    <w:p/>
-    <w:p/>
-    <w:p/>
-    <w:p/>
+    <w:p>
+      <w:pPr>
+        <w:rPr>
+          <w:rFonts w:ascii="Segoe UI" w:hAnsi="Segoe UI" w:cs="Segoe UI"/>
+          <w:sz w:val="21"/>
+          <w:szCs w:val="21"/>
+          <w:shd w:val="clear" w:color="auto" w:fill="FFFFFF"/>
+        </w:rPr>
+      </w:pPr>
+      <w:r>
+        <w:rPr>
+          <w:rFonts w:ascii="Segoe UI" w:hAnsi="Segoe UI" w:cs="Segoe UI"/>
+          <w:sz w:val="21"/>
+          <w:szCs w:val="21"/>
+          <w:shd w:val="clear" w:color="auto" w:fill="FFFFFF"/>
+        </w:rPr>
+        <w:t>After integrating and aligning our datasets, we undertook a series of critical final preprocessing steps to ensure the data's readiness for machine learning and deep learning models:</w:t>
+      </w:r>
+    </w:p>
+    <w:p>
+      <w:pPr>
+        <w:pStyle w:val="ListParagraph"/>
+        <w:numPr>
+          <w:ilvl w:val="0"/>
+          <w:numId w:val="9"/>
+        </w:numPr>
+        <w:rPr>
+          <w:rFonts w:ascii="Segoe UI" w:hAnsi="Segoe UI" w:cs="Segoe UI"/>
+          <w:b/>
+          <w:bCs/>
+          <w:sz w:val="21"/>
+          <w:szCs w:val="21"/>
+        </w:rPr>
+      </w:pPr>
+      <w:r>
+        <w:rPr>
+          <w:rFonts w:ascii="Segoe UI" w:hAnsi="Segoe UI" w:cs="Segoe UI"/>
+          <w:b/>
+          <w:bCs/>
+          <w:sz w:val="21"/>
+          <w:szCs w:val="21"/>
+        </w:rPr>
+        <w:t>Fix Data Imbalance:</w:t>
+      </w:r>
+    </w:p>
+    <w:p>
+      <w:pPr>
+        <w:pStyle w:val="ListParagraph"/>
+        <w:numPr>
+          <w:ilvl w:val="1"/>
+          <w:numId w:val="9"/>
+        </w:numPr>
+        <w:rPr>
+          <w:rFonts w:ascii="Segoe UI" w:hAnsi="Segoe UI" w:cs="Segoe UI"/>
+          <w:sz w:val="21"/>
+          <w:szCs w:val="21"/>
+        </w:rPr>
+      </w:pPr>
+      <w:r>
+        <w:rPr>
+          <w:rFonts w:ascii="Segoe UI" w:hAnsi="Segoe UI" w:cs="Segoe UI"/>
+          <w:sz w:val="21"/>
+          <w:szCs w:val="21"/>
+        </w:rPr>
+        <w:t xml:space="preserve">Our first task was to rigorously check the dataset for </w:t>
+      </w:r>
+      <w:r>
+        <w:rPr>
+          <w:rFonts w:ascii="Segoe UI" w:hAnsi="Segoe UI" w:cs="Segoe UI"/>
+          <w:sz w:val="21"/>
+          <w:szCs w:val="21"/>
+        </w:rPr>
+        <w:t>any signs of data imbalance</w:t>
+      </w:r>
+      <w:r>
+        <w:rPr>
+          <w:rFonts w:ascii="Segoe UI" w:hAnsi="Segoe UI" w:cs="Segoe UI"/>
+          <w:sz w:val="21"/>
+          <w:szCs w:val="21"/>
+        </w:rPr>
+        <w:t>.</w:t>
+      </w:r>
+      <w:r>
+        <w:rPr>
+          <w:rFonts w:ascii="Segoe UI" w:hAnsi="Segoe UI" w:cs="Segoe UI"/>
+          <w:sz w:val="21"/>
+          <w:szCs w:val="21"/>
+        </w:rPr>
+        <w:t xml:space="preserve"> </w:t>
+      </w:r>
+      <w:r>
+        <w:rPr>
+          <w:rFonts w:ascii="Segoe UI" w:hAnsi="Segoe UI" w:cs="Segoe UI"/>
+          <w:sz w:val="21"/>
+          <w:szCs w:val="21"/>
+        </w:rPr>
+        <w:t>Since</w:t>
+      </w:r>
+      <w:r>
+        <w:rPr>
+          <w:rFonts w:ascii="Segoe UI" w:hAnsi="Segoe UI" w:cs="Segoe UI"/>
+          <w:sz w:val="21"/>
+          <w:szCs w:val="21"/>
+        </w:rPr>
+        <w:t xml:space="preserve"> we are predicting the state, we show a pie chart showing the number of </w:t>
+      </w:r>
+      <w:r>
+        <w:rPr>
+          <w:rFonts w:ascii="Segoe UI" w:hAnsi="Segoe UI" w:cs="Segoe UI"/>
+          <w:sz w:val="21"/>
+          <w:szCs w:val="21"/>
+        </w:rPr>
+        <w:t>data points</w:t>
+      </w:r>
+      <w:r>
+        <w:rPr>
+          <w:rFonts w:ascii="Segoe UI" w:hAnsi="Segoe UI" w:cs="Segoe UI"/>
+          <w:sz w:val="21"/>
+          <w:szCs w:val="21"/>
+        </w:rPr>
+        <w:t xml:space="preserve"> belonging to each state. </w:t>
+      </w:r>
+      <w:r>
+        <w:rPr>
+          <w:rFonts w:ascii="Segoe UI" w:hAnsi="Segoe UI" w:cs="Segoe UI"/>
+          <w:sz w:val="21"/>
+          <w:szCs w:val="21"/>
+        </w:rPr>
+        <w:t xml:space="preserve">Here, we can see that there is a clear imbalance of </w:t>
+      </w:r>
+      <w:r>
+        <w:rPr>
+          <w:rFonts w:ascii="Segoe UI" w:hAnsi="Segoe UI" w:cs="Segoe UI"/>
+          <w:sz w:val="21"/>
+          <w:szCs w:val="21"/>
+        </w:rPr>
+        <w:t>data points</w:t>
+      </w:r>
+      <w:r>
+        <w:rPr>
+          <w:rFonts w:ascii="Segoe UI" w:hAnsi="Segoe UI" w:cs="Segoe UI"/>
+          <w:sz w:val="21"/>
+          <w:szCs w:val="21"/>
+        </w:rPr>
+        <w:t xml:space="preserve"> for each state. To fix this, we opt for data oversampling</w:t>
+      </w:r>
+      <w:r>
+        <w:rPr>
+          <w:rFonts w:ascii="Segoe UI" w:hAnsi="Segoe UI" w:cs="Segoe UI"/>
+          <w:sz w:val="21"/>
+          <w:szCs w:val="21"/>
+        </w:rPr>
+        <w:t xml:space="preserve"> to equalize the number of </w:t>
+      </w:r>
+      <w:r>
+        <w:rPr>
+          <w:rFonts w:ascii="Segoe UI" w:hAnsi="Segoe UI" w:cs="Segoe UI"/>
+          <w:sz w:val="21"/>
+          <w:szCs w:val="21"/>
+        </w:rPr>
+        <w:t>data points</w:t>
+      </w:r>
+      <w:r>
+        <w:rPr>
+          <w:rFonts w:ascii="Segoe UI" w:hAnsi="Segoe UI" w:cs="Segoe UI"/>
+          <w:sz w:val="21"/>
+          <w:szCs w:val="21"/>
+        </w:rPr>
+        <w:t xml:space="preserve"> for each state. This is done </w:t>
+      </w:r>
+      <w:r>
+        <w:rPr>
+          <w:rFonts w:ascii="Segoe UI" w:hAnsi="Segoe UI" w:cs="Segoe UI"/>
+          <w:sz w:val="21"/>
+          <w:szCs w:val="21"/>
+        </w:rPr>
+        <w:t>because</w:t>
+      </w:r>
+      <w:r>
+        <w:rPr>
+          <w:rFonts w:ascii="Segoe UI" w:hAnsi="Segoe UI" w:cs="Segoe UI"/>
+          <w:sz w:val="21"/>
+          <w:szCs w:val="21"/>
+        </w:rPr>
+        <w:t>,</w:t>
+      </w:r>
+      <w:r>
+        <w:rPr>
+          <w:rFonts w:ascii="Segoe UI" w:hAnsi="Segoe UI" w:cs="Segoe UI"/>
+          <w:sz w:val="21"/>
+          <w:szCs w:val="21"/>
+        </w:rPr>
+        <w:t xml:space="preserve"> for some states, the number of actual </w:t>
+      </w:r>
+      <w:r>
+        <w:rPr>
+          <w:rFonts w:ascii="Segoe UI" w:hAnsi="Segoe UI" w:cs="Segoe UI"/>
+          <w:sz w:val="21"/>
+          <w:szCs w:val="21"/>
+        </w:rPr>
+        <w:t>data points</w:t>
+      </w:r>
+      <w:r>
+        <w:rPr>
+          <w:rFonts w:ascii="Segoe UI" w:hAnsi="Segoe UI" w:cs="Segoe UI"/>
+          <w:sz w:val="21"/>
+          <w:szCs w:val="21"/>
+        </w:rPr>
+        <w:t xml:space="preserve"> is too low. Thus, trying to </w:t>
+      </w:r>
+      <w:proofErr w:type="spellStart"/>
+      <w:r>
+        <w:rPr>
+          <w:rFonts w:ascii="Segoe UI" w:hAnsi="Segoe UI" w:cs="Segoe UI"/>
+          <w:sz w:val="21"/>
+          <w:szCs w:val="21"/>
+        </w:rPr>
+        <w:t>undersample</w:t>
+      </w:r>
+      <w:proofErr w:type="spellEnd"/>
+      <w:r>
+        <w:rPr>
+          <w:rFonts w:ascii="Segoe UI" w:hAnsi="Segoe UI" w:cs="Segoe UI"/>
+          <w:sz w:val="21"/>
+          <w:szCs w:val="21"/>
+        </w:rPr>
+        <w:t xml:space="preserve"> the dataset will lead </w:t>
+      </w:r>
+      <w:r>
+        <w:rPr>
+          <w:rFonts w:ascii="Segoe UI" w:hAnsi="Segoe UI" w:cs="Segoe UI"/>
+          <w:sz w:val="21"/>
+          <w:szCs w:val="21"/>
+        </w:rPr>
+        <w:t xml:space="preserve">to a significantly low amount of </w:t>
+      </w:r>
+      <w:r>
+        <w:rPr>
+          <w:rFonts w:ascii="Segoe UI" w:hAnsi="Segoe UI" w:cs="Segoe UI"/>
+          <w:sz w:val="21"/>
+          <w:szCs w:val="21"/>
+        </w:rPr>
+        <w:t>data points</w:t>
+      </w:r>
+      <w:r>
+        <w:rPr>
+          <w:rFonts w:ascii="Segoe UI" w:hAnsi="Segoe UI" w:cs="Segoe UI"/>
+          <w:sz w:val="21"/>
+          <w:szCs w:val="21"/>
+        </w:rPr>
+        <w:t xml:space="preserve"> to correctly predict anything.</w:t>
+      </w:r>
+      <w:r>
+        <w:rPr>
+          <w:rFonts w:ascii="Segoe UI" w:hAnsi="Segoe UI" w:cs="Segoe UI"/>
+          <w:sz w:val="21"/>
+          <w:szCs w:val="21"/>
+        </w:rPr>
+        <w:t xml:space="preserve"> </w:t>
+      </w:r>
+      <w:r>
+        <w:rPr>
+          <w:rFonts w:ascii="Segoe UI" w:hAnsi="Segoe UI" w:cs="Segoe UI"/>
+          <w:sz w:val="21"/>
+          <w:szCs w:val="21"/>
+        </w:rPr>
+        <w:t xml:space="preserve">On the other </w:t>
+      </w:r>
+      <w:r>
+        <w:rPr>
+          <w:rFonts w:ascii="Segoe UI" w:hAnsi="Segoe UI" w:cs="Segoe UI"/>
+          <w:sz w:val="21"/>
+          <w:szCs w:val="21"/>
+        </w:rPr>
+        <w:t>hand, equalizing</w:t>
+      </w:r>
+      <w:r>
+        <w:rPr>
+          <w:rFonts w:ascii="Segoe UI" w:hAnsi="Segoe UI" w:cs="Segoe UI"/>
+          <w:sz w:val="21"/>
+          <w:szCs w:val="21"/>
+        </w:rPr>
+        <w:t xml:space="preserve"> </w:t>
+      </w:r>
+      <w:r>
+        <w:rPr>
+          <w:rFonts w:ascii="Segoe UI" w:hAnsi="Segoe UI" w:cs="Segoe UI"/>
+          <w:sz w:val="21"/>
+          <w:szCs w:val="21"/>
+        </w:rPr>
+        <w:t>data points</w:t>
+      </w:r>
+      <w:r>
+        <w:rPr>
+          <w:rFonts w:ascii="Segoe UI" w:hAnsi="Segoe UI" w:cs="Segoe UI"/>
+          <w:sz w:val="21"/>
+          <w:szCs w:val="21"/>
+        </w:rPr>
+        <w:t xml:space="preserve"> for each class with the help of oversampling will </w:t>
+      </w:r>
+      <w:r>
+        <w:rPr>
+          <w:rFonts w:ascii="Segoe UI" w:hAnsi="Segoe UI" w:cs="Segoe UI"/>
+          <w:sz w:val="21"/>
+          <w:szCs w:val="21"/>
+        </w:rPr>
+        <w:t xml:space="preserve">give more </w:t>
+      </w:r>
+      <w:r>
+        <w:rPr>
+          <w:rFonts w:ascii="Segoe UI" w:hAnsi="Segoe UI" w:cs="Segoe UI"/>
+          <w:sz w:val="21"/>
+          <w:szCs w:val="21"/>
+        </w:rPr>
+        <w:t>data points</w:t>
+      </w:r>
+      <w:r>
+        <w:rPr>
+          <w:rFonts w:ascii="Segoe UI" w:hAnsi="Segoe UI" w:cs="Segoe UI"/>
+          <w:sz w:val="21"/>
+          <w:szCs w:val="21"/>
+        </w:rPr>
+        <w:t xml:space="preserve"> for our models to work with while not favoring any class more than the others like the original dataset.</w:t>
+      </w:r>
+    </w:p>
+    <w:p>
+      <w:pPr>
+        <w:jc w:val="center"/>
+      </w:pPr>
+      <w:r>
+        <w:rPr>
+          <w:noProof/>
+        </w:rPr>
+        <w:lastRenderedPageBreak/>
+        <w:drawing>
+          <wp:inline distT="0" distB="0" distL="0" distR="0" wp14:anchorId="738EA9F8" wp14:editId="3CAE763B">
+            <wp:extent cx="5198744" cy="2533650"/>
+            <wp:effectExtent l="0" t="0" r="1905" b="0"/>
+            <wp:docPr id="1489941515" name="Picture 1"/>
+            <wp:cNvGraphicFramePr>
+              <a:graphicFrameLocks xmlns:a="http://schemas.openxmlformats.org/drawingml/2006/main" noChangeAspect="1"/>
+            </wp:cNvGraphicFramePr>
+            <a:graphic xmlns:a="http://schemas.openxmlformats.org/drawingml/2006/main">
+              <a:graphicData uri="http://schemas.openxmlformats.org/drawingml/2006/picture">
+                <pic:pic xmlns:pic="http://schemas.openxmlformats.org/drawingml/2006/picture">
+                  <pic:nvPicPr>
+                    <pic:cNvPr id="0" name="Picture 1"/>
+                    <pic:cNvPicPr/>
+                  </pic:nvPicPr>
+                  <pic:blipFill>
+                    <a:blip r:embed="rId10">
+                      <a:extLst>
+                        <a:ext uri="{28A0092B-C50C-407E-A947-70E740481C1C}">
+                          <a14:useLocalDpi xmlns:a14="http://schemas.microsoft.com/office/drawing/2010/main" val="0"/>
+                        </a:ext>
+                      </a:extLst>
+                    </a:blip>
+                    <a:stretch>
+                      <a:fillRect/>
+                    </a:stretch>
+                  </pic:blipFill>
+                  <pic:spPr bwMode="auto">
+                    <a:xfrm>
+                      <a:off x="0" y="0"/>
+                      <a:ext cx="5198744" cy="2533650"/>
+                    </a:xfrm>
+                    <a:prstGeom prst="rect">
+                      <a:avLst/>
+                    </a:prstGeom>
+                    <a:noFill/>
+                  </pic:spPr>
+                </pic:pic>
+              </a:graphicData>
+            </a:graphic>
+          </wp:inline>
+        </w:drawing>
+      </w:r>
+    </w:p>
     <w:p>
       <w:r>
         <w:rPr>
@@ -633,18 +1329,10 @@
         <mc:AlternateContent>
           <mc:Choice Requires="wps">
             <w:drawing>
-              <wp:anchor distT="0" distB="0" distL="114300" distR="114300" simplePos="0" relativeHeight="251660288" behindDoc="0" locked="0" layoutInCell="1" allowOverlap="1" wp14:anchorId="4B79D55F" wp14:editId="05A56AA3">
-                <wp:simplePos x="0" y="0"/>
-                <wp:positionH relativeFrom="page">
-                  <wp:posOffset>476250</wp:posOffset>
-                </wp:positionH>
-                <wp:positionV relativeFrom="paragraph">
-                  <wp:posOffset>3073400</wp:posOffset>
-                </wp:positionV>
+              <wp:inline distT="0" distB="0" distL="114300" distR="114300" wp14:anchorId="3DA17A32" wp14:editId="527822AF">
                 <wp:extent cx="6116955" cy="635"/>
                 <wp:effectExtent l="0" t="0" r="0" b="0"/>
-                <wp:wrapSquare wrapText="bothSides"/>
-                <wp:docPr id="2" name="Text Box 2"/>
+                <wp:docPr id="782245721" name="Text Box 2"/>
                 <wp:cNvGraphicFramePr/>
                 <a:graphic xmlns:a="http://schemas.openxmlformats.org/drawingml/2006/main">
                   <a:graphicData uri="http://schemas.microsoft.com/office/word/2010/wordprocessingShape">
@@ -678,24 +1366,14 @@
                             <w:r>
                               <w:t xml:space="preserve">Figure </w:t>
                             </w:r>
-                            <w:r>
-                              <w:fldChar w:fldCharType="begin"/>
-                            </w:r>
-                            <w:r>
-                              <w:instrText xml:space="preserve"> SEQ Figure \* ARABIC </w:instrText>
-                            </w:r>
-                            <w:r>
-                              <w:fldChar w:fldCharType="separate"/>
-                            </w:r>
-                            <w:r>
-                              <w:rPr>
-                                <w:noProof/>
-                              </w:rPr>
-                              <w:t>1</w:t>
-                            </w:r>
-                            <w:r>
-                              <w:fldChar w:fldCharType="end"/>
-                            </w:r>
+                            <w:fldSimple w:instr=" SEQ Figure \* ARABIC ">
+                              <w:r>
+                                <w:rPr>
+                                  <w:noProof/>
+                                </w:rPr>
+                                <w:t>1</w:t>
+                              </w:r>
+                            </w:fldSimple>
                             <w:r>
                               <w:t>- State Distribution before and after Oversampling</w:t>
                             </w:r>
@@ -711,16 +1389,16 @@
                     </wps:wsp>
                   </a:graphicData>
                 </a:graphic>
-              </wp:anchor>
+              </wp:inline>
             </w:drawing>
           </mc:Choice>
           <mc:Fallback>
             <w:pict>
-              <v:shapetype w14:anchorId="4B79D55F" id="_x0000_t202" coordsize="21600,21600" o:spt="202" path="m,l,21600r21600,l21600,xe">
+              <v:shapetype w14:anchorId="3DA17A32" id="_x0000_t202" coordsize="21600,21600" o:spt="202" path="m,l,21600r21600,l21600,xe">
                 <v:stroke joinstyle="miter"/>
                 <v:path gradientshapeok="t" o:connecttype="rect"/>
               </v:shapetype>
-              <v:shape id="Text Box 2" o:spid="_x0000_s1026" type="#_x0000_t202" style="position:absolute;margin-left:37.5pt;margin-top:242pt;width:481.65pt;height:.05pt;z-index:251660288;visibility:visible;mso-wrap-style:square;mso-wrap-distance-left:9pt;mso-wrap-distance-top:0;mso-wrap-distance-right:9pt;mso-wrap-distance-bottom:0;mso-position-horizontal:absolute;mso-position-horizontal-relative:page;mso-position-vertical:absolute;mso-position-vertical-relative:text;v-text-anchor:top" o:gfxdata="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" stroked="f">
+              <v:shape id="Text Box 2" o:spid="_x0000_s1026" type="#_x0000_t202" style="width:481.65pt;height:.05pt;visibility:visible;mso-wrap-style:square;mso-left-percent:-10001;mso-top-percent:-10001;mso-position-horizontal:absolute;mso-position-horizontal-relative:char;mso-position-vertical:absolute;mso-position-vertical-relative:line;mso-left-percent:-10001;mso-top-percent:-10001;v-text-anchor:top" o:gfxdata="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" stroked="f">
                 <v:textbox style="mso-fit-shape-to-text:t" inset="0,0,0,0">
                   <w:txbxContent>
                     <w:p>
@@ -734,377 +1412,26 @@
                       <w:r>
                         <w:t xml:space="preserve">Figure </w:t>
                       </w:r>
-                      <w:r>
-                        <w:fldChar w:fldCharType="begin"/>
-                      </w:r>
-                      <w:r>
-                        <w:instrText xml:space="preserve"> SEQ Figure \* ARABIC </w:instrText>
-                      </w:r>
-                      <w:r>
-                        <w:fldChar w:fldCharType="separate"/>
-                      </w:r>
-                      <w:r>
-                        <w:rPr>
-                          <w:noProof/>
-                        </w:rPr>
-                        <w:t>1</w:t>
-                      </w:r>
-                      <w:r>
-                        <w:fldChar w:fldCharType="end"/>
-                      </w:r>
+                      <w:fldSimple w:instr=" SEQ Figure \* ARABIC ">
+                        <w:r>
+                          <w:rPr>
+                            <w:noProof/>
+                          </w:rPr>
+                          <w:t>1</w:t>
+                        </w:r>
+                      </w:fldSimple>
                       <w:r>
                         <w:t>- State Distribution before and after Oversampling</w:t>
                       </w:r>
                     </w:p>
                   </w:txbxContent>
                 </v:textbox>
-                <w10:wrap type="square" anchorx="page"/>
+                <w10:anchorlock/>
               </v:shape>
             </w:pict>
           </mc:Fallback>
         </mc:AlternateContent>
       </w:r>
-      <w:r>
-        <w:rPr>
-          <w:noProof/>
-        </w:rPr>
-        <w:drawing>
-          <wp:anchor distT="0" distB="0" distL="114300" distR="114300" simplePos="0" relativeHeight="251658240" behindDoc="0" locked="0" layoutInCell="1" allowOverlap="1" wp14:anchorId="69728685" wp14:editId="2D4E9E6B">
-            <wp:simplePos x="0" y="0"/>
-            <wp:positionH relativeFrom="margin">
-              <wp:posOffset>172720</wp:posOffset>
-            </wp:positionH>
-            <wp:positionV relativeFrom="paragraph">
-              <wp:posOffset>539750</wp:posOffset>
-            </wp:positionV>
-            <wp:extent cx="5198745" cy="2533650"/>
-            <wp:effectExtent l="0" t="0" r="1905" b="0"/>
-            <wp:wrapTopAndBottom/>
-            <wp:docPr id="1" name="Picture 1"/>
-            <wp:cNvGraphicFramePr>
-              <a:graphicFrameLocks xmlns:a="http://schemas.openxmlformats.org/drawingml/2006/main" noChangeAspect="1"/>
-            </wp:cNvGraphicFramePr>
-            <a:graphic xmlns:a="http://schemas.openxmlformats.org/drawingml/2006/main">
-              <a:graphicData uri="http://schemas.openxmlformats.org/drawingml/2006/picture">
-                <pic:pic xmlns:pic="http://schemas.openxmlformats.org/drawingml/2006/picture">
-                  <pic:nvPicPr>
-                    <pic:cNvPr id="0" name="Picture 2"/>
-                    <pic:cNvPicPr>
-                      <a:picLocks noChangeAspect="1" noChangeArrowheads="1"/>
-                    </pic:cNvPicPr>
-                  </pic:nvPicPr>
-                  <pic:blipFill>
-                    <a:blip r:embed="rId8">
-                      <a:extLst>
-                        <a:ext uri="{28A0092B-C50C-407E-A947-70E740481C1C}">
-                          <a14:useLocalDpi xmlns:a14="http://schemas.microsoft.com/office/drawing/2010/main" val="0"/>
-                        </a:ext>
-                      </a:extLst>
-                    </a:blip>
-                    <a:srcRect/>
-                    <a:stretch>
-                      <a:fillRect/>
-                    </a:stretch>
-                  </pic:blipFill>
-                  <pic:spPr bwMode="auto">
-                    <a:xfrm>
-                      <a:off x="0" y="0"/>
-                      <a:ext cx="5198745" cy="2533650"/>
-                    </a:xfrm>
-                    <a:prstGeom prst="rect">
-                      <a:avLst/>
-                    </a:prstGeom>
-                    <a:noFill/>
-                  </pic:spPr>
-                </pic:pic>
-              </a:graphicData>
-            </a:graphic>
-            <wp14:sizeRelH relativeFrom="margin">
-              <wp14:pctWidth>0</wp14:pctWidth>
-            </wp14:sizeRelH>
-            <wp14:sizeRelV relativeFrom="margin">
-              <wp14:pctHeight>0</wp14:pctHeight>
-            </wp14:sizeRelV>
-          </wp:anchor>
-        </w:drawing>
-      </w:r>
-      <w:r>
-        <w:t xml:space="preserve">Based on </w:t>
-      </w:r>
-      <w:r>
-        <w:t xml:space="preserve">figure[1] we realized that this dataset isn’t balanced. </w:t>
-      </w:r>
-      <w:r>
-        <w:t xml:space="preserve">To </w:t>
-      </w:r>
-      <w:r>
-        <w:t>overcome</w:t>
-      </w:r>
-      <w:r>
-        <w:t xml:space="preserve"> data imbalance, we employed oversampling techniques, ensuring a representative distribution across states. </w:t>
-      </w:r>
-    </w:p>
-    <w:p/>
-    <w:p>
-      <w:pPr>
-        <w:pStyle w:val="NormalWeb"/>
-        <w:shd w:val="clear" w:color="auto" w:fill="FFFFFF"/>
-        <w:spacing w:before="0" w:beforeAutospacing="0" w:after="240" w:afterAutospacing="0"/>
-        <w:rPr>
-          <w:rFonts w:ascii="Segoe UI" w:hAnsi="Segoe UI" w:cs="Segoe UI"/>
-          <w:sz w:val="21"/>
-          <w:szCs w:val="21"/>
-        </w:rPr>
-      </w:pPr>
-    </w:p>
-    <w:p>
-      <w:pPr>
-        <w:pStyle w:val="NormalWeb"/>
-        <w:shd w:val="clear" w:color="auto" w:fill="FFFFFF"/>
-        <w:spacing w:before="0" w:beforeAutospacing="0" w:after="240" w:afterAutospacing="0"/>
-        <w:rPr>
-          <w:rFonts w:ascii="Segoe UI" w:hAnsi="Segoe UI" w:cs="Segoe UI"/>
-          <w:sz w:val="21"/>
-          <w:szCs w:val="21"/>
-        </w:rPr>
-      </w:pPr>
-      <w:r>
-        <w:rPr>
-          <w:rFonts w:ascii="Segoe UI" w:hAnsi="Segoe UI" w:cs="Segoe UI"/>
-          <w:sz w:val="21"/>
-          <w:szCs w:val="21"/>
-        </w:rPr>
-        <w:t>We now finalize our data preprocessing with the following steps:</w:t>
-      </w:r>
-    </w:p>
-    <w:p>
-      <w:pPr>
-        <w:numPr>
-          <w:ilvl w:val="0"/>
-          <w:numId w:val="7"/>
-        </w:numPr>
-        <w:shd w:val="clear" w:color="auto" w:fill="FFFFFF"/>
-        <w:spacing w:before="100" w:beforeAutospacing="1" w:after="100" w:afterAutospacing="1" w:line="240" w:lineRule="auto"/>
-        <w:rPr>
-          <w:rFonts w:ascii="Segoe UI" w:eastAsia="Times New Roman" w:hAnsi="Segoe UI" w:cs="Segoe UI"/>
-          <w:sz w:val="21"/>
-          <w:szCs w:val="21"/>
-        </w:rPr>
-      </w:pPr>
-      <w:r>
-        <w:rPr>
-          <w:rFonts w:ascii="Segoe UI" w:eastAsia="Times New Roman" w:hAnsi="Segoe UI" w:cs="Segoe UI"/>
-          <w:sz w:val="21"/>
-          <w:szCs w:val="21"/>
-        </w:rPr>
-        <w:t>Check for any null values that might exist in the dataset.</w:t>
-      </w:r>
-    </w:p>
-    <w:p>
-      <w:pPr>
-        <w:numPr>
-          <w:ilvl w:val="0"/>
-          <w:numId w:val="7"/>
-        </w:numPr>
-        <w:shd w:val="clear" w:color="auto" w:fill="FFFFFF"/>
-        <w:spacing w:before="100" w:beforeAutospacing="1" w:after="100" w:afterAutospacing="1" w:line="240" w:lineRule="auto"/>
-        <w:rPr>
-          <w:rFonts w:ascii="Segoe UI" w:eastAsia="Times New Roman" w:hAnsi="Segoe UI" w:cs="Segoe UI"/>
-          <w:sz w:val="21"/>
-          <w:szCs w:val="21"/>
-        </w:rPr>
-      </w:pPr>
-      <w:r>
-        <w:rPr>
-          <w:rFonts w:ascii="Segoe UI" w:eastAsia="Times New Roman" w:hAnsi="Segoe UI" w:cs="Segoe UI"/>
-          <w:sz w:val="21"/>
-          <w:szCs w:val="21"/>
-        </w:rPr>
-        <w:t>Use Label Encoding to encode all categorical data to numeric data to be more freely usable to ML and Deep Learning Models.</w:t>
-      </w:r>
-    </w:p>
-    <w:p>
-      <w:pPr>
-        <w:numPr>
-          <w:ilvl w:val="0"/>
-          <w:numId w:val="7"/>
-        </w:numPr>
-        <w:shd w:val="clear" w:color="auto" w:fill="FFFFFF"/>
-        <w:spacing w:before="100" w:beforeAutospacing="1" w:after="100" w:afterAutospacing="1" w:line="240" w:lineRule="auto"/>
-        <w:rPr>
-          <w:rFonts w:ascii="Segoe UI" w:eastAsia="Times New Roman" w:hAnsi="Segoe UI" w:cs="Segoe UI"/>
-          <w:sz w:val="21"/>
-          <w:szCs w:val="21"/>
-        </w:rPr>
-      </w:pPr>
-      <w:r>
-        <w:rPr>
-          <w:rFonts w:ascii="Segoe UI" w:eastAsia="Times New Roman" w:hAnsi="Segoe UI" w:cs="Segoe UI"/>
-          <w:sz w:val="21"/>
-          <w:szCs w:val="21"/>
-        </w:rPr>
-        <w:t>Change Types of all columns in the dataset to be numeric in case some columns do not have the correct type despite all of them being numerical data.</w:t>
-      </w:r>
-    </w:p>
-    <w:p>
-      <w:pPr>
-        <w:numPr>
-          <w:ilvl w:val="0"/>
-          <w:numId w:val="7"/>
-        </w:numPr>
-        <w:shd w:val="clear" w:color="auto" w:fill="FFFFFF"/>
-        <w:spacing w:before="100" w:beforeAutospacing="1" w:after="100" w:afterAutospacing="1" w:line="240" w:lineRule="auto"/>
-        <w:rPr>
-          <w:rFonts w:ascii="Segoe UI" w:eastAsia="Times New Roman" w:hAnsi="Segoe UI" w:cs="Segoe UI"/>
-          <w:sz w:val="21"/>
-          <w:szCs w:val="21"/>
-        </w:rPr>
-      </w:pPr>
-      <w:r>
-        <w:rPr>
-          <w:rFonts w:ascii="Segoe UI" w:eastAsia="Times New Roman" w:hAnsi="Segoe UI" w:cs="Segoe UI"/>
-          <w:sz w:val="21"/>
-          <w:szCs w:val="21"/>
-        </w:rPr>
-        <w:t>We shuffle the dataset so that no model can find any patterns from the arrangement of the data</w:t>
-      </w:r>
-    </w:p>
-    <w:p>
-      <w:pPr>
-        <w:shd w:val="clear" w:color="auto" w:fill="FFFFFF"/>
-        <w:spacing w:after="240" w:line="240" w:lineRule="auto"/>
-        <w:rPr>
-          <w:rFonts w:ascii="Segoe UI" w:eastAsia="Times New Roman" w:hAnsi="Segoe UI" w:cs="Segoe UI"/>
-          <w:sz w:val="21"/>
-          <w:szCs w:val="21"/>
-        </w:rPr>
-      </w:pPr>
-      <w:r>
-        <w:rPr>
-          <w:rFonts w:ascii="Segoe UI" w:eastAsia="Times New Roman" w:hAnsi="Segoe UI" w:cs="Segoe UI"/>
-          <w:sz w:val="21"/>
-          <w:szCs w:val="21"/>
-        </w:rPr>
-        <w:t>We separate out all labels from the original dataframe and put in into a new dataframe. Then wo do the following transformations to the new Dataset:</w:t>
-      </w:r>
-    </w:p>
-    <w:p>
-      <w:pPr>
-        <w:numPr>
-          <w:ilvl w:val="0"/>
-          <w:numId w:val="8"/>
-        </w:numPr>
-        <w:shd w:val="clear" w:color="auto" w:fill="FFFFFF"/>
-        <w:spacing w:before="100" w:beforeAutospacing="1" w:after="100" w:afterAutospacing="1" w:line="240" w:lineRule="auto"/>
-        <w:rPr>
-          <w:rFonts w:ascii="Segoe UI" w:eastAsia="Times New Roman" w:hAnsi="Segoe UI" w:cs="Segoe UI"/>
-          <w:sz w:val="21"/>
-          <w:szCs w:val="21"/>
-        </w:rPr>
-      </w:pPr>
-      <w:r>
-        <w:rPr>
-          <w:rFonts w:ascii="Segoe UI" w:eastAsia="Times New Roman" w:hAnsi="Segoe UI" w:cs="Segoe UI"/>
-          <w:sz w:val="21"/>
-          <w:szCs w:val="21"/>
-        </w:rPr>
-        <w:t>We convert all columns to float64. This is done so that all columns in the dataframe share a type to make future transformations easier.</w:t>
-      </w:r>
-    </w:p>
-    <w:p>
-      <w:pPr>
-        <w:numPr>
-          <w:ilvl w:val="0"/>
-          <w:numId w:val="8"/>
-        </w:numPr>
-        <w:shd w:val="clear" w:color="auto" w:fill="FFFFFF"/>
-        <w:spacing w:before="100" w:beforeAutospacing="1" w:after="100" w:afterAutospacing="1" w:line="240" w:lineRule="auto"/>
-        <w:rPr>
-          <w:rFonts w:ascii="Segoe UI" w:eastAsia="Times New Roman" w:hAnsi="Segoe UI" w:cs="Segoe UI"/>
-          <w:sz w:val="21"/>
-          <w:szCs w:val="21"/>
-        </w:rPr>
-      </w:pPr>
-      <w:r>
-        <w:rPr>
-          <w:rFonts w:ascii="Segoe UI" w:eastAsia="Times New Roman" w:hAnsi="Segoe UI" w:cs="Segoe UI"/>
-          <w:sz w:val="21"/>
-          <w:szCs w:val="21"/>
-        </w:rPr>
-        <w:t>We scale the data using a Standard Scaler. This is done because most of the columns contains data that are not on similar scales, which might lead to errors for several machine learning algorithms.</w:t>
-      </w:r>
-    </w:p>
-    <w:p>
-      <w:pPr>
-        <w:numPr>
-          <w:ilvl w:val="0"/>
-          <w:numId w:val="8"/>
-        </w:numPr>
-        <w:shd w:val="clear" w:color="auto" w:fill="FFFFFF"/>
-        <w:spacing w:before="100" w:beforeAutospacing="1" w:after="100" w:afterAutospacing="1" w:line="240" w:lineRule="auto"/>
-        <w:rPr>
-          <w:rFonts w:ascii="Segoe UI" w:eastAsia="Times New Roman" w:hAnsi="Segoe UI" w:cs="Segoe UI"/>
-          <w:sz w:val="21"/>
-          <w:szCs w:val="21"/>
-        </w:rPr>
-      </w:pPr>
-      <w:r>
-        <w:rPr>
-          <w:rFonts w:ascii="Segoe UI" w:eastAsia="Times New Roman" w:hAnsi="Segoe UI" w:cs="Segoe UI"/>
-          <w:sz w:val="21"/>
-          <w:szCs w:val="21"/>
-        </w:rPr>
-        <w:t>We then shift the scaled values to only contain positive values. This is done by subtracting the lowest negative value from all datapoints. This way, the lowest value in the dataframe becomes 0, thereby placing all other datapoints on the positive scales. This is done because some algorithms like Naive Bayes work best on positive values.</w:t>
-      </w:r>
-    </w:p>
-    <w:p>
-      <w:pPr>
-        <w:ind w:left="360"/>
-        <w:rPr>
-          <w:rFonts w:ascii="Segoe UI" w:hAnsi="Segoe UI" w:cs="Segoe UI"/>
-          <w:sz w:val="21"/>
-          <w:szCs w:val="21"/>
-          <w:shd w:val="clear" w:color="auto" w:fill="FFFFFF"/>
-        </w:rPr>
-      </w:pPr>
-      <w:r>
-        <w:rPr>
-          <w:rFonts w:ascii="Segoe UI" w:hAnsi="Segoe UI" w:cs="Segoe UI"/>
-          <w:sz w:val="21"/>
-          <w:szCs w:val="21"/>
-          <w:shd w:val="clear" w:color="auto" w:fill="FFFFFF"/>
-        </w:rPr>
-        <w:t>We then seperate out the labels into their own dataframe. Note that since we are only predicting states, we only use the states columns for all predictions.</w:t>
-      </w:r>
-      <w:r>
-        <w:rPr>
-          <w:rFonts w:ascii="Segoe UI" w:hAnsi="Segoe UI" w:cs="Segoe UI"/>
-          <w:sz w:val="21"/>
-          <w:szCs w:val="21"/>
-          <w:shd w:val="clear" w:color="auto" w:fill="FFFFFF"/>
-        </w:rPr>
-        <w:t xml:space="preserve"> We then split the x and y dataframes into train test sets to be used by the models. These sets are then turned into tensors for use in our custom neural network.</w:t>
-      </w:r>
-    </w:p>
-    <w:p>
-      <w:pPr>
-        <w:ind w:left="360"/>
-        <w:rPr>
-          <w:rFonts w:ascii="Segoe UI" w:hAnsi="Segoe UI" w:cs="Segoe UI"/>
-          <w:sz w:val="21"/>
-          <w:szCs w:val="21"/>
-          <w:shd w:val="clear" w:color="auto" w:fill="FFFFFF"/>
-        </w:rPr>
-      </w:pPr>
-      <w:r>
-        <w:rPr>
-          <w:rFonts w:ascii="Segoe UI" w:hAnsi="Segoe UI" w:cs="Segoe UI"/>
-          <w:sz w:val="21"/>
-          <w:szCs w:val="21"/>
-          <w:shd w:val="clear" w:color="auto" w:fill="FFFFFF"/>
-        </w:rPr>
-        <w:t>After integrating and aligning our datasets, we undertook a series of critical final preprocessing steps to ensure the data's readiness for machine learning and deep learning models:</w:t>
-      </w:r>
     </w:p>
     <w:p>
       <w:pPr>
@@ -1149,9 +1476,25 @@
           <w:rFonts w:ascii="Segoe UI" w:hAnsi="Segoe UI" w:cs="Segoe UI"/>
           <w:sz w:val="21"/>
           <w:szCs w:val="21"/>
-          <w:shd w:val="clear" w:color="auto" w:fill="FFFFFF"/>
-        </w:rPr>
-        <w:t>Our first task was to rigorously check the dataset for any null or missing values. Identifying and addressing these gaps is crucial as they can significantly impact the performance and accuracy of our models.</w:t>
+        </w:rPr>
+        <w:t xml:space="preserve">After fixing data imbalance issues, we </w:t>
+      </w:r>
+      <w:r>
+        <w:rPr>
+          <w:rFonts w:ascii="Segoe UI" w:hAnsi="Segoe UI" w:cs="Segoe UI"/>
+          <w:sz w:val="21"/>
+          <w:szCs w:val="21"/>
+        </w:rPr>
+        <w:t xml:space="preserve">rigorously check the dataset for any null or missing values. </w:t>
+      </w:r>
+      <w:r>
+        <w:rPr>
+          <w:rFonts w:ascii="Segoe UI" w:hAnsi="Segoe UI" w:cs="Segoe UI"/>
+          <w:sz w:val="21"/>
+          <w:szCs w:val="21"/>
+          <w:shd w:val="clear" w:color="auto" w:fill="FFFFFF"/>
+        </w:rPr>
+        <w:t>Identifying and addressing these gaps is crucial as they can significantly impact the performance and accuracy of our models.</w:t>
       </w:r>
     </w:p>
     <w:p>
@@ -1174,14 +1517,48 @@
           <w:szCs w:val="21"/>
           <w:shd w:val="clear" w:color="auto" w:fill="FFFFFF"/>
         </w:rPr>
-        <w:t>There found no null value on our data frame</w:t>
-      </w:r>
-      <w:r>
-        <w:rPr>
-          <w:rFonts w:ascii="Segoe UI" w:hAnsi="Segoe UI" w:cs="Segoe UI"/>
-          <w:sz w:val="21"/>
-          <w:szCs w:val="21"/>
-          <w:shd w:val="clear" w:color="auto" w:fill="FFFFFF"/>
+        <w:t xml:space="preserve">There </w:t>
+      </w:r>
+      <w:r>
+        <w:rPr>
+          <w:rFonts w:ascii="Segoe UI" w:hAnsi="Segoe UI" w:cs="Segoe UI"/>
+          <w:sz w:val="21"/>
+          <w:szCs w:val="21"/>
+          <w:shd w:val="clear" w:color="auto" w:fill="FFFFFF"/>
+        </w:rPr>
+        <w:t>was</w:t>
+      </w:r>
+      <w:r>
+        <w:rPr>
+          <w:rFonts w:ascii="Segoe UI" w:hAnsi="Segoe UI" w:cs="Segoe UI"/>
+          <w:sz w:val="21"/>
+          <w:szCs w:val="21"/>
+          <w:shd w:val="clear" w:color="auto" w:fill="FFFFFF"/>
+        </w:rPr>
+        <w:t xml:space="preserve"> no null value </w:t>
+      </w:r>
+      <w:r>
+        <w:rPr>
+          <w:rFonts w:ascii="Segoe UI" w:hAnsi="Segoe UI" w:cs="Segoe UI"/>
+          <w:sz w:val="21"/>
+          <w:szCs w:val="21"/>
+        </w:rPr>
+        <w:t>in</w:t>
+      </w:r>
+      <w:r>
+        <w:rPr>
+          <w:rFonts w:ascii="Segoe UI" w:hAnsi="Segoe UI" w:cs="Segoe UI"/>
+          <w:sz w:val="21"/>
+          <w:szCs w:val="21"/>
+          <w:shd w:val="clear" w:color="auto" w:fill="FFFFFF"/>
+        </w:rPr>
+        <w:t xml:space="preserve"> our data frame</w:t>
+      </w:r>
+      <w:r>
+        <w:rPr>
+          <w:rFonts w:ascii="Segoe UI" w:hAnsi="Segoe UI" w:cs="Segoe UI"/>
+          <w:sz w:val="21"/>
+          <w:szCs w:val="21"/>
         </w:rPr>
         <w:t>.</w:t>
       </w:r>
@@ -1254,7 +1631,6 @@
           <w:szCs w:val="21"/>
           <w:shd w:val="clear" w:color="auto" w:fill="FFFFFF"/>
         </w:rPr>
-        <w:lastRenderedPageBreak/>
         <w:t>This step involved converting text labels into a series of unique integers, making the data more interpretable for our algorithms.</w:t>
       </w:r>
     </w:p>
@@ -1399,6 +1775,7 @@
           <w:szCs w:val="21"/>
           <w:shd w:val="clear" w:color="auto" w:fill="FFFFFF"/>
         </w:rPr>
+        <w:lastRenderedPageBreak/>
         <w:t>Transformation of the Labelled Data:</w:t>
       </w:r>
     </w:p>
@@ -1422,7 +1799,43 @@
           <w:szCs w:val="21"/>
           <w:shd w:val="clear" w:color="auto" w:fill="FFFFFF"/>
         </w:rPr>
-        <w:t>We extracted the labels (target variables) from our dataset and stored them in a separate dataframe. Since our primary goal is to predict optimal states, the labels consisted of state identifiers.</w:t>
+        <w:t xml:space="preserve">We extracted the labels (target variables) from our dataset and stored them in a separate </w:t>
+      </w:r>
+      <w:proofErr w:type="spellStart"/>
+      <w:r>
+        <w:rPr>
+          <w:rFonts w:ascii="Segoe UI" w:hAnsi="Segoe UI" w:cs="Segoe UI"/>
+          <w:sz w:val="21"/>
+          <w:szCs w:val="21"/>
+          <w:shd w:val="clear" w:color="auto" w:fill="FFFFFF"/>
+        </w:rPr>
+        <w:t>dataframe</w:t>
+      </w:r>
+      <w:proofErr w:type="spellEnd"/>
+      <w:r>
+        <w:rPr>
+          <w:rFonts w:ascii="Segoe UI" w:hAnsi="Segoe UI" w:cs="Segoe UI"/>
+          <w:sz w:val="21"/>
+          <w:szCs w:val="21"/>
+          <w:shd w:val="clear" w:color="auto" w:fill="FFFFFF"/>
+        </w:rPr>
+        <w:t xml:space="preserve">. Since our primary goal is to predict optimal states, the labels </w:t>
+      </w:r>
+      <w:r>
+        <w:rPr>
+          <w:rFonts w:ascii="Segoe UI" w:hAnsi="Segoe UI" w:cs="Segoe UI"/>
+          <w:sz w:val="21"/>
+          <w:szCs w:val="21"/>
+        </w:rPr>
+        <w:t>consist</w:t>
+      </w:r>
+      <w:r>
+        <w:rPr>
+          <w:rFonts w:ascii="Segoe UI" w:hAnsi="Segoe UI" w:cs="Segoe UI"/>
+          <w:sz w:val="21"/>
+          <w:szCs w:val="21"/>
+        </w:rPr>
+        <w:t xml:space="preserve"> of state identifiers.</w:t>
       </w:r>
     </w:p>
     <w:p>
@@ -1551,7 +1964,25 @@
           <w:szCs w:val="21"/>
           <w:shd w:val="clear" w:color="auto" w:fill="FFFFFF"/>
         </w:rPr>
-        <w:t>This is done because most of the columns contains data that are not on similar scales, which might lead to errors for several machine learning algorithms.</w:t>
+        <w:t xml:space="preserve">This is done because most of the columns </w:t>
+      </w:r>
+      <w:r>
+        <w:rPr>
+          <w:rFonts w:ascii="Segoe UI" w:hAnsi="Segoe UI" w:cs="Segoe UI"/>
+          <w:sz w:val="21"/>
+          <w:szCs w:val="21"/>
+          <w:shd w:val="clear" w:color="auto" w:fill="FFFFFF"/>
+        </w:rPr>
+        <w:t>contain</w:t>
+      </w:r>
+      <w:r>
+        <w:rPr>
+          <w:rFonts w:ascii="Segoe UI" w:hAnsi="Segoe UI" w:cs="Segoe UI"/>
+          <w:sz w:val="21"/>
+          <w:szCs w:val="21"/>
+          <w:shd w:val="clear" w:color="auto" w:fill="FFFFFF"/>
+        </w:rPr>
+        <w:t xml:space="preserve"> data that are not on similar scales, which might lead to errors for several machine learning algorithms.</w:t>
       </w:r>
     </w:p>
     <w:p>
@@ -1633,7 +2064,27 @@
           <w:szCs w:val="21"/>
           <w:shd w:val="clear" w:color="auto" w:fill="FFFFFF"/>
         </w:rPr>
-        <w:t>We split the feature and label dataframes into training and testing sets. This separation is fundamental to evaluating our models effectively, ensuring they are tested on unseen data.</w:t>
+        <w:t xml:space="preserve">We split the feature and label </w:t>
+      </w:r>
+      <w:proofErr w:type="spellStart"/>
+      <w:r>
+        <w:rPr>
+          <w:rFonts w:ascii="Segoe UI" w:hAnsi="Segoe UI" w:cs="Segoe UI"/>
+          <w:sz w:val="21"/>
+          <w:szCs w:val="21"/>
+          <w:shd w:val="clear" w:color="auto" w:fill="FFFFFF"/>
+        </w:rPr>
+        <w:t>dataframes</w:t>
+      </w:r>
+      <w:proofErr w:type="spellEnd"/>
+      <w:r>
+        <w:rPr>
+          <w:rFonts w:ascii="Segoe UI" w:hAnsi="Segoe UI" w:cs="Segoe UI"/>
+          <w:sz w:val="21"/>
+          <w:szCs w:val="21"/>
+          <w:shd w:val="clear" w:color="auto" w:fill="FFFFFF"/>
+        </w:rPr>
+        <w:t xml:space="preserve"> into training and testing sets. This separation is fundamental to evaluating our models effectively, ensuring they are tested on unseen data.</w:t>
       </w:r>
     </w:p>
     <w:p>
@@ -1656,8 +2107,27 @@
           <w:szCs w:val="21"/>
           <w:shd w:val="clear" w:color="auto" w:fill="FFFFFF"/>
         </w:rPr>
-        <w:lastRenderedPageBreak/>
-        <w:t>Finally, we converted these datasets into tensors, the required format for feeding data into our custom neural network built with PyTorch. Tensors facilitate efficient computations and are a standard format for neural network inputs.</w:t>
+        <w:t xml:space="preserve">Finally, we converted these datasets into tensors, the required format for feeding data into our custom neural network built with </w:t>
+      </w:r>
+      <w:proofErr w:type="spellStart"/>
+      <w:r>
+        <w:rPr>
+          <w:rFonts w:ascii="Segoe UI" w:hAnsi="Segoe UI" w:cs="Segoe UI"/>
+          <w:sz w:val="21"/>
+          <w:szCs w:val="21"/>
+          <w:shd w:val="clear" w:color="auto" w:fill="FFFFFF"/>
+        </w:rPr>
+        <w:t>PyTorch</w:t>
+      </w:r>
+      <w:proofErr w:type="spellEnd"/>
+      <w:r>
+        <w:rPr>
+          <w:rFonts w:ascii="Segoe UI" w:hAnsi="Segoe UI" w:cs="Segoe UI"/>
+          <w:sz w:val="21"/>
+          <w:szCs w:val="21"/>
+          <w:shd w:val="clear" w:color="auto" w:fill="FFFFFF"/>
+        </w:rPr>
+        <w:t>. Tensors facilitate efficient computations and are a standard format for neural network inputs.</w:t>
       </w:r>
     </w:p>
     <w:p>
@@ -1717,56 +2187,83 @@
       <w:r>
         <w:t xml:space="preserve">We employed the </w:t>
       </w:r>
+      <w:proofErr w:type="spellStart"/>
+      <w:r>
+        <w:t>LogisticRegression</w:t>
+      </w:r>
+      <w:proofErr w:type="spellEnd"/>
+      <w:r>
+        <w:t xml:space="preserve"> class </w:t>
+      </w:r>
+      <w:r>
+        <w:t xml:space="preserve">with the parameter </w:t>
+      </w:r>
+      <w:proofErr w:type="spellStart"/>
+      <w:r>
+        <w:rPr>
+          <w:rStyle w:val="Strong"/>
+          <w:b w:val="0"/>
+          <w:bCs w:val="0"/>
+        </w:rPr>
+        <w:t>multi_class</w:t>
+      </w:r>
+      <w:proofErr w:type="spellEnd"/>
+      <w:r>
+        <w:rPr>
+          <w:rStyle w:val="Strong"/>
+          <w:b w:val="0"/>
+          <w:bCs w:val="0"/>
+        </w:rPr>
+        <w:t>='multinomial'</w:t>
+      </w:r>
+      <w:r>
+        <w:rPr>
+          <w:rStyle w:val="ui-provider"/>
+        </w:rPr>
+        <w:t xml:space="preserve"> </w:t>
+      </w:r>
+      <w:r>
+        <w:t xml:space="preserve">from </w:t>
+      </w:r>
+      <w:r>
+        <w:t>scikit-</w:t>
+      </w:r>
+      <w:proofErr w:type="spellStart"/>
+      <w:r>
+        <w:t>learn's</w:t>
+      </w:r>
+      <w:proofErr w:type="spellEnd"/>
+      <w:r>
+        <w:t xml:space="preserve"> </w:t>
+      </w:r>
+      <w:proofErr w:type="spellStart"/>
+      <w:r>
+        <w:t>linear_model</w:t>
+      </w:r>
+      <w:proofErr w:type="spellEnd"/>
+      <w:r>
+        <w:t xml:space="preserve"> module</w:t>
+      </w:r>
+      <w:r>
+        <w:t>, to handle multiple classes (states). Logistic Regression is particularly effective for binary or multiclass classification problems where relationships between independent variables are linear.</w:t>
+      </w:r>
+      <w:r>
+        <w:t xml:space="preserve"> </w:t>
+      </w:r>
+    </w:p>
+    <w:p>
+      <w:pPr>
+        <w:ind w:left="720"/>
+      </w:pPr>
       <w:r>
         <w:rPr>
           <w:b/>
           <w:bCs/>
         </w:rPr>
-        <w:t>LogisticRegression</w:t>
-      </w:r>
-      <w:r>
-        <w:t xml:space="preserve"> class from </w:t>
-      </w:r>
-      <w:r>
-        <w:rPr>
-          <w:b/>
-          <w:bCs/>
-        </w:rPr>
-        <w:t>sklearn.linear_model</w:t>
-      </w:r>
-      <w:r>
-        <w:t xml:space="preserve">, specifying </w:t>
-      </w:r>
-      <w:r>
-        <w:rPr>
-          <w:b/>
-          <w:bCs/>
-        </w:rPr>
-        <w:t>multi_class='multinomial'</w:t>
-      </w:r>
-      <w:r>
-        <w:t xml:space="preserve"> to handle multiple classes (states). Logistic Regression is particularly effective for binary or multiclass classification problems where relationships between independent variables are linear.</w:t>
-      </w:r>
-      <w:r>
-        <w:t xml:space="preserve"> </w:t>
-      </w:r>
-    </w:p>
-    <w:p>
-      <w:pPr>
-        <w:ind w:left="720"/>
-      </w:pPr>
-      <w:r>
-        <w:rPr>
-          <w:b/>
-          <w:bCs/>
-        </w:rPr>
         <w:t>Advantages</w:t>
       </w:r>
       <w:r>
-        <w:t>:</w:t>
-      </w:r>
-      <w:r>
-        <w:t xml:space="preserve"> </w:t>
+        <w:t xml:space="preserve">: </w:t>
       </w:r>
       <w:r>
         <w:t>It's a simple, fast, and interpretable model, making it suitable for baseline comparisons.</w:t>
@@ -1784,19 +2281,52 @@
           <w:b/>
           <w:bCs/>
         </w:rPr>
+        <w:lastRenderedPageBreak/>
         <w:t>Support Vector Machine (SVM)</w:t>
       </w:r>
       <w:r>
         <w:t xml:space="preserve">: </w:t>
       </w:r>
       <w:r>
-        <w:t>SVMs are powerful classifiers that work by finding the best hyperplane to separate data points of different classes. In our project, we used both linear SVMs and explored One-vs-One (OvO) and One-vs-All (OvA) strategies for multiclass classification</w:t>
-      </w:r>
-      <w:r>
-        <w:t xml:space="preserve">. </w:t>
-      </w:r>
-      <w:r>
-        <w:t>We used the SVC class from sklearn.svm, experimenting with linear kernels and both OvO and OvA strategies. The linear kernel was chosen for its efficiency in high-dimensional spaces.</w:t>
+        <w:t>SVMs are powerful classifiers that work by finding the best hyperplane to separate data points of different classes. In our project, we used both linear SVMs and explored One-vs-One (</w:t>
+      </w:r>
+      <w:proofErr w:type="spellStart"/>
+      <w:r>
+        <w:t>OvO</w:t>
+      </w:r>
+      <w:proofErr w:type="spellEnd"/>
+      <w:r>
+        <w:t>) and One-vs-All (</w:t>
+      </w:r>
+      <w:proofErr w:type="spellStart"/>
+      <w:r>
+        <w:t>OvA</w:t>
+      </w:r>
+      <w:proofErr w:type="spellEnd"/>
+      <w:r>
+        <w:t xml:space="preserve">) strategies for multiclass classification. We used the SVC class from </w:t>
+      </w:r>
+      <w:r>
+        <w:t>scikit-learn</w:t>
+      </w:r>
+      <w:r>
+        <w:t xml:space="preserve">, experimenting with linear kernels and both </w:t>
+      </w:r>
+      <w:proofErr w:type="spellStart"/>
+      <w:r>
+        <w:t>OvO</w:t>
+      </w:r>
+      <w:proofErr w:type="spellEnd"/>
+      <w:r>
+        <w:t xml:space="preserve"> and </w:t>
+      </w:r>
+      <w:proofErr w:type="spellStart"/>
+      <w:r>
+        <w:t>OvA</w:t>
+      </w:r>
+      <w:proofErr w:type="spellEnd"/>
+      <w:r>
+        <w:t xml:space="preserve"> strategies. The linear kernel was chosen for its efficiency in high-dimensional spaces.</w:t>
       </w:r>
     </w:p>
     <w:p>
@@ -1832,13 +2362,24 @@
         <w:t xml:space="preserve">: </w:t>
       </w:r>
       <w:r>
-        <w:t>Naive Bayes classifiers are a family of simple probabilistic classifiers based on applying Bayes' theorem with strong independence assumptions between the features.</w:t>
-      </w:r>
-      <w:r>
-        <w:t xml:space="preserve"> </w:t>
-      </w:r>
-      <w:r>
-        <w:t>We used the MultinomialNB class from sklearn.naive_bayes, which is well-suited for discrete feature models like ours. It's particularly effective when the dimensionality of the input is high, as in text classification problems.</w:t>
+        <w:t xml:space="preserve">Naive Bayes classifiers are a family of simple probabilistic classifiers based on applying Bayes' theorem with strong independence assumptions between the features. </w:t>
+      </w:r>
+      <w:r>
+        <w:t xml:space="preserve">We used the </w:t>
+      </w:r>
+      <w:proofErr w:type="spellStart"/>
+      <w:r>
+        <w:t>MultinomialNB</w:t>
+      </w:r>
+      <w:proofErr w:type="spellEnd"/>
+      <w:r>
+        <w:t xml:space="preserve"> class from </w:t>
+      </w:r>
+      <w:r>
+        <w:t>scikit-learn</w:t>
+      </w:r>
+      <w:r>
+        <w:t>, which is well-suited for discrete feature models like ours. It's particularly effective when the dimensionality of the input is high, as in text classification problems.</w:t>
       </w:r>
     </w:p>
     <w:p>
@@ -1874,29 +2415,59 @@
         <w:t xml:space="preserve">: </w:t>
       </w:r>
       <w:r>
-        <w:t>Neural Networks are a set of algorithms, modeled loosely after the human brain, designed to recognize patterns. They interpret sensory data through a kind of machine perception, labeling, or clustering raw input.</w:t>
-      </w:r>
-      <w:r>
-        <w:t xml:space="preserve"> </w:t>
-      </w:r>
-      <w:r>
-        <w:t xml:space="preserve">For our custom neural network, we opted for a moderately complex network, with 5 hidden layers between the input and output layers. We used ELU activation function for these hidden layers to avoid the dying </w:t>
-      </w:r>
-      <w:r>
-        <w:t>R</w:t>
-      </w:r>
-      <w:r>
-        <w:t xml:space="preserve">elu problem, which occurs when the </w:t>
-      </w:r>
-      <w:r>
-        <w:t>R</w:t>
-      </w:r>
-      <w:r>
-        <w:t xml:space="preserve">elu activation function outputs only 0 for all inputs. We used Cross Entropy loss for multi classification. We also used Adam optimizer as it tends to be the most well rounded optimizer for neural networks. We train our model with a learning rate of 1X10^-4 for </w:t>
-      </w:r>
-      <w:r>
-        <w:lastRenderedPageBreak/>
-        <w:t>100 epochs. This ensures that the model will be able to slowly learn the patterns hidden in the data without a high risk of overfitting on the training data.</w:t>
+        <w:t xml:space="preserve">Neural Networks are a set of algorithms, modeled loosely after the human brain, designed to recognize patterns. They interpret sensory data through a kind of machine perception, labeling, or clustering </w:t>
+      </w:r>
+      <w:r>
+        <w:t xml:space="preserve">of </w:t>
+      </w:r>
+      <w:r>
+        <w:t xml:space="preserve">raw input. </w:t>
+      </w:r>
+      <w:r>
+        <w:t xml:space="preserve">For our custom neural network, we opted for a moderately complex network, with 5 hidden layers between the input and output layers. We used </w:t>
+      </w:r>
+      <w:r>
+        <w:t xml:space="preserve">the </w:t>
+      </w:r>
+      <w:r>
+        <w:t xml:space="preserve">ELU activation function for these hidden layers to avoid the dying </w:t>
+      </w:r>
+      <w:proofErr w:type="spellStart"/>
+      <w:r>
+        <w:t>Relu</w:t>
+      </w:r>
+      <w:proofErr w:type="spellEnd"/>
+      <w:r>
+        <w:t xml:space="preserve"> problem, which occurs when the </w:t>
+      </w:r>
+      <w:proofErr w:type="spellStart"/>
+      <w:r>
+        <w:t>Relu</w:t>
+      </w:r>
+      <w:proofErr w:type="spellEnd"/>
+      <w:r>
+        <w:t xml:space="preserve"> activation function outputs only 0 for all inputs. We used Cross Entropy loss for </w:t>
+      </w:r>
+      <w:r>
+        <w:t>multi-classification</w:t>
+      </w:r>
+      <w:r>
+        <w:t xml:space="preserve">. We also used </w:t>
+      </w:r>
+      <w:r>
+        <w:t xml:space="preserve">the </w:t>
+      </w:r>
+      <w:r>
+        <w:t xml:space="preserve">Adam optimizer as it tends to be the most </w:t>
+      </w:r>
+      <w:r>
+        <w:t>well-rounded</w:t>
+      </w:r>
+      <w:r>
+        <w:t xml:space="preserve"> optimizer for neural networks. We train our model with a learning rate of 1X10^-4 for 100 epochs. </w:t>
+      </w:r>
+      <w:r>
+        <w:t>This ensures the model can slowly learn the patterns hidden in the data without an elevated risk of overfitting the training data.</w:t>
       </w:r>
     </w:p>
     <w:p>
@@ -1911,7 +2482,13 @@
         <w:t>Advantages:</w:t>
       </w:r>
       <w:r>
-        <w:t xml:space="preserve"> Neural networks are highly flexible and capable of modeling complex non-linear relationships. They are particularly effective for large datasets and can approximate almost any function given enough data and compute power.</w:t>
+        <w:t xml:space="preserve"> Neural networks are highly flexible and capable of modeling complex non-linear relationships. They are particularly effective for large datasets and can approximate almost any function given enough data and </w:t>
+      </w:r>
+      <w:r>
+        <w:t>computing</w:t>
+      </w:r>
+      <w:r>
+        <w:t xml:space="preserve"> power.</w:t>
       </w:r>
     </w:p>
     <w:p>
@@ -1940,7 +2517,10 @@
     </w:p>
     <w:p>
       <w:r>
-        <w:t>In-depth analysis of model performance was conducted using accuracy, precision, recall, and F1-score. These metrics provided a holistic view of each model's strengths and weaknesses, guiding us in fine-tuning our models and selecting the most effective algorithm for predicting the best city based on our criteria.</w:t>
+        <w:t>An in-depth</w:t>
+      </w:r>
+      <w:r>
+        <w:t xml:space="preserve"> analysis of model performance was conducted using accuracy, precision, recall, and F1-score. These metrics provided a holistic view of each model's strengths and weaknesses, guiding us in fine-tuning our models and selecting the most effective algorithm for predicting the best city based on our criteria.</w:t>
       </w:r>
     </w:p>
     <w:p/>
@@ -1955,7 +2535,7 @@
 </file>
 
 <file path=word/numbering.xml><?xml version="1.0" encoding="utf-8"?>
-<w:numbering xmlns:wpc="http://schemas.microsoft.com/office/word/2010/wordprocessingCanvas" xmlns:cx="http://schemas.microsoft.com/office/drawing/2014/chartex" xmlns:cx1="http://schemas.microsoft.com/office/drawing/2015/9/8/chartex" xmlns:cx2="http://schemas.microsoft.com/office/drawing/2015/10/21/chartex" xmlns:cx3="http://schemas.microsoft.com/office/drawing/2016/5/9/chartex" xmlns:cx4="http://schemas.microsoft.com/office/drawing/2016/5/10/chartex" xmlns:cx5="http://schemas.microsoft.com/office/drawing/2016/5/11/chartex" xmlns:cx6="http://schemas.microsoft.com/office/drawing/2016/5/12/chartex" xmlns:cx7="http://schemas.microsoft.com/office/drawing/2016/5/13/chartex" xmlns:cx8="http://schemas.microsoft.com/office/drawing/2016/5/14/chartex" xmlns:mc="http://schemas.openxmlformats.org/markup-compatibility/2006" xmlns:aink="http://schemas.microsoft.com/office/drawing/2016/ink" xmlns:am3d="http://schemas.microsoft.com/office/drawing/2017/model3d" xmlns:o="urn:schemas-microsoft-com:office:office" xmlns:r="http://schemas.openxmlformats.org/officeDocument/2006/relationships" xmlns:m="http://schemas.openxmlformats.org/officeDocument/2006/math" xmlns:v="urn:schemas-microsoft-com:vml" xmlns:wp14="http://schemas.microsoft.com/office/word/2010/wordprocessingDrawing" xmlns:wp="http://schemas.openxmlformats.org/drawingml/2006/wordprocessingDrawing" xmlns:w10="urn:schemas-microsoft-com:office:word" xmlns:w="http://schemas.openxmlformats.org/wordprocessingml/2006/main" xmlns:w14="http://schemas.microsoft.com/office/word/2010/wordml" xmlns:w15="http://schemas.microsoft.com/office/word/2012/wordml" xmlns:w16cex="http://schemas.microsoft.com/office/word/2018/wordml/cex" xmlns:w16cid="http://schemas.microsoft.com/office/word/2016/wordml/cid" xmlns:w16="http://schemas.microsoft.com/office/word/2018/wordml" xmlns:w16sdtdh="http://schemas.microsoft.com/office/word/2020/wordml/sdtdatahash" xmlns:w16se="http://schemas.microsoft.com/office/word/2015/wordml/symex" xmlns:wpg="http://schemas.microsoft.com/office/word/2010/wordprocessingGroup" xmlns:wpi="http://schemas.microsoft.com/office/word/2010/wordprocessingInk" xmlns:wne="http://schemas.microsoft.com/office/word/2006/wordml" xmlns:wps="http://schemas.microsoft.com/office/word/2010/wordprocessingShape" mc:Ignorable="w14 w15 w16se w16cid w16 w16cex w16sdtdh wp14">
+<w:numbering xmlns:wpc="http://schemas.microsoft.com/office/word/2010/wordprocessingCanvas" xmlns:cx="http://schemas.microsoft.com/office/drawing/2014/chartex" xmlns:cx1="http://schemas.microsoft.com/office/drawing/2015/9/8/chartex" xmlns:cx2="http://schemas.microsoft.com/office/drawing/2015/10/21/chartex" xmlns:cx3="http://schemas.microsoft.com/office/drawing/2016/5/9/chartex" xmlns:cx4="http://schemas.microsoft.com/office/drawing/2016/5/10/chartex" xmlns:cx5="http://schemas.microsoft.com/office/drawing/2016/5/11/chartex" xmlns:cx6="http://schemas.microsoft.com/office/drawing/2016/5/12/chartex" xmlns:cx7="http://schemas.microsoft.com/office/drawing/2016/5/13/chartex" xmlns:cx8="http://schemas.microsoft.com/office/drawing/2016/5/14/chartex" xmlns:mc="http://schemas.openxmlformats.org/markup-compatibility/2006" xmlns:aink="http://schemas.microsoft.com/office/drawing/2016/ink" xmlns:am3d="http://schemas.microsoft.com/office/drawing/2017/model3d" xmlns:o="urn:schemas-microsoft-com:office:office" xmlns:oel="http://schemas.microsoft.com/office/2019/extlst" xmlns:r="http://schemas.openxmlformats.org/officeDocument/2006/relationships" xmlns:m="http://schemas.openxmlformats.org/officeDocument/2006/math" xmlns:v="urn:schemas-microsoft-com:vml" xmlns:wp14="http://schemas.microsoft.com/office/word/2010/wordprocessingDrawing" xmlns:wp="http://schemas.openxmlformats.org/drawingml/2006/wordprocessingDrawing" xmlns:w10="urn:schemas-microsoft-com:office:word" xmlns:w="http://schemas.openxmlformats.org/wordprocessingml/2006/main" xmlns:w14="http://schemas.microsoft.com/office/word/2010/wordml" xmlns:w15="http://schemas.microsoft.com/office/word/2012/wordml" xmlns:w16cex="http://schemas.microsoft.com/office/word/2018/wordml/cex" xmlns:w16cid="http://schemas.microsoft.com/office/word/2016/wordml/cid" xmlns:w16="http://schemas.microsoft.com/office/word/2018/wordml" xmlns:w16sdtdh="http://schemas.microsoft.com/office/word/2020/wordml/sdtdatahash" xmlns:w16se="http://schemas.microsoft.com/office/word/2015/wordml/symex" xmlns:wpg="http://schemas.microsoft.com/office/word/2010/wordprocessingGroup" xmlns:wpi="http://schemas.microsoft.com/office/word/2010/wordprocessingInk" xmlns:wne="http://schemas.microsoft.com/office/word/2006/wordml" xmlns:wps="http://schemas.microsoft.com/office/word/2010/wordprocessingShape" mc:Ignorable="w14 w15 w16se w16cid w16 w16cex w16sdtdh wp14">
   <w:abstractNum w:abstractNumId="0" w15:restartNumberingAfterBreak="0">
     <w:nsid w:val="02A51259"/>
     <w:multiLevelType w:val="multilevel"/>
@@ -3202,34 +3782,34 @@
       </w:rPr>
     </w:lvl>
   </w:abstractNum>
-  <w:num w:numId="1">
+  <w:num w:numId="1" w16cid:durableId="1044217168">
     <w:abstractNumId w:val="0"/>
   </w:num>
-  <w:num w:numId="2">
+  <w:num w:numId="2" w16cid:durableId="905995050">
     <w:abstractNumId w:val="4"/>
   </w:num>
-  <w:num w:numId="3">
+  <w:num w:numId="3" w16cid:durableId="965158597">
     <w:abstractNumId w:val="6"/>
   </w:num>
-  <w:num w:numId="4">
+  <w:num w:numId="4" w16cid:durableId="724450289">
     <w:abstractNumId w:val="7"/>
   </w:num>
-  <w:num w:numId="5">
+  <w:num w:numId="5" w16cid:durableId="2031642957">
     <w:abstractNumId w:val="2"/>
   </w:num>
-  <w:num w:numId="6">
+  <w:num w:numId="6" w16cid:durableId="106120867">
     <w:abstractNumId w:val="1"/>
   </w:num>
-  <w:num w:numId="7">
+  <w:num w:numId="7" w16cid:durableId="1783694067">
     <w:abstractNumId w:val="5"/>
   </w:num>
-  <w:num w:numId="8">
+  <w:num w:numId="8" w16cid:durableId="1676765878">
     <w:abstractNumId w:val="8"/>
   </w:num>
-  <w:num w:numId="9">
+  <w:num w:numId="9" w16cid:durableId="1748844671">
     <w:abstractNumId w:val="3"/>
   </w:num>
-  <w:num w:numId="10">
+  <w:num w:numId="10" w16cid:durableId="2012676677">
     <w:abstractNumId w:val="9"/>
   </w:num>
 </w:numbering>
@@ -3637,6 +4217,7 @@
   <w:style w:type="character" w:default="1" w:styleId="DefaultParagraphFont">
     <w:name w:val="Default Paragraph Font"/>
     <w:uiPriority w:val="1"/>
+    <w:semiHidden/>
     <w:unhideWhenUsed/>
   </w:style>
   <w:style w:type="table" w:default="1" w:styleId="TableNormal">
@@ -3893,6 +4474,32 @@
         </w:tcBorders>
       </w:tcPr>
     </w:tblStylePr>
+  </w:style>
+  <w:style w:type="paragraph" w:styleId="ListParagraph">
+    <w:name w:val="List Paragraph"/>
+    <w:basedOn w:val="Normal"/>
+    <w:uiPriority w:val="34"/>
+    <w:qFormat/>
+    <w:pPr>
+      <w:ind w:left="720"/>
+      <w:contextualSpacing/>
+    </w:pPr>
+  </w:style>
+  <w:style w:type="character" w:customStyle="1" w:styleId="ui-provider">
+    <w:name w:val="ui-provider"/>
+    <w:basedOn w:val="DefaultParagraphFont"/>
+    <w:rsid w:val="00720BFB"/>
+  </w:style>
+  <w:style w:type="character" w:styleId="Strong">
+    <w:name w:val="Strong"/>
+    <w:basedOn w:val="DefaultParagraphFont"/>
+    <w:uiPriority w:val="22"/>
+    <w:qFormat/>
+    <w:rsid w:val="00720BFB"/>
+    <w:rPr>
+      <w:b/>
+      <w:bCs/>
+    </w:rPr>
   </w:style>
 </w:styles>
 </file>
@@ -4190,4 +4797,177 @@
     </a:ext>
   </a:extLst>
 </a:theme>
+</file>
+
+<file path=customXml/item1.xml><?xml version="1.0" encoding="utf-8"?>
+<ct:contentTypeSchema xmlns:ct="http://schemas.microsoft.com/office/2006/metadata/contentType" xmlns:ma="http://schemas.microsoft.com/office/2006/metadata/properties/metaAttributes" ct:_="" ma:_="" ma:contentTypeName="Document" ma:contentTypeID="0x0101005A03DE1828C1164F83E6A46A3ED068F1" ma:contentTypeVersion="3" ma:contentTypeDescription="Create a new document." ma:contentTypeScope="" ma:versionID="920aa33e05d10400793f0025ab939788">
+  <xsd:schema xmlns:xsd="http://www.w3.org/2001/XMLSchema" xmlns:xs="http://www.w3.org/2001/XMLSchema" xmlns:p="http://schemas.microsoft.com/office/2006/metadata/properties" xmlns:ns2="b206295a-8ad0-4531-9265-649d0d019c08" targetNamespace="http://schemas.microsoft.com/office/2006/metadata/properties" ma:root="true" ma:fieldsID="3e6e59b2c5607f544baf542fd5ca7cd1" ns2:_="">
+    <xsd:import namespace="b206295a-8ad0-4531-9265-649d0d019c08"/>
+    <xsd:element name="properties">
+      <xsd:complexType>
+        <xsd:sequence>
+          <xsd:element name="documentManagement">
+            <xsd:complexType>
+              <xsd:all>
+                <xsd:element ref="ns2:MediaServiceMetadata" minOccurs="0"/>
+                <xsd:element ref="ns2:MediaServiceFastMetadata" minOccurs="0"/>
+                <xsd:element ref="ns2:MediaServiceObjectDetectorVersions" minOccurs="0"/>
+              </xsd:all>
+            </xsd:complexType>
+          </xsd:element>
+        </xsd:sequence>
+      </xsd:complexType>
+    </xsd:element>
+  </xsd:schema>
+  <xsd:schema xmlns:xsd="http://www.w3.org/2001/XMLSchema" xmlns:xs="http://www.w3.org/2001/XMLSchema" xmlns:dms="http://schemas.microsoft.com/office/2006/documentManagement/types" xmlns:pc="http://schemas.microsoft.com/office/infopath/2007/PartnerControls" targetNamespace="b206295a-8ad0-4531-9265-649d0d019c08" elementFormDefault="qualified">
+    <xsd:import namespace="http://schemas.microsoft.com/office/2006/documentManagement/types"/>
+    <xsd:import namespace="http://schemas.microsoft.com/office/infopath/2007/PartnerControls"/>
+    <xsd:element name="MediaServiceMetadata" ma:index="8" nillable="true" ma:displayName="MediaServiceMetadata" ma:hidden="true" ma:internalName="MediaServiceMetadata" ma:readOnly="true">
+      <xsd:simpleType>
+        <xsd:restriction base="dms:Note"/>
+      </xsd:simpleType>
+    </xsd:element>
+    <xsd:element name="MediaServiceFastMetadata" ma:index="9" nillable="true" ma:displayName="MediaServiceFastMetadata" ma:hidden="true" ma:internalName="MediaServiceFastMetadata" ma:readOnly="true">
+      <xsd:simpleType>
+        <xsd:restriction base="dms:Note"/>
+      </xsd:simpleType>
+    </xsd:element>
+    <xsd:element name="MediaServiceObjectDetectorVersions" ma:index="10" nillable="true" ma:displayName="MediaServiceObjectDetectorVersions" ma:hidden="true" ma:indexed="true" ma:internalName="MediaServiceObjectDetectorVersions" ma:readOnly="true">
+      <xsd:simpleType>
+        <xsd:restriction base="dms:Text"/>
+      </xsd:simpleType>
+    </xsd:element>
+  </xsd:schema>
+  <xsd:schema xmlns="http://schemas.openxmlformats.org/package/2006/metadata/core-properties" xmlns:xsd="http://www.w3.org/2001/XMLSchema" xmlns:xsi="http://www.w3.org/2001/XMLSchema-instance" xmlns:dc="http://purl.org/dc/elements/1.1/" xmlns:dcterms="http://purl.org/dc/terms/" xmlns:odoc="http://schemas.microsoft.com/internal/obd" targetNamespace="http://schemas.openxmlformats.org/package/2006/metadata/core-properties" elementFormDefault="qualified" attributeFormDefault="unqualified" blockDefault="#all">
+    <xsd:import namespace="http://purl.org/dc/elements/1.1/" schemaLocation="http://dublincore.org/schemas/xmls/qdc/2003/04/02/dc.xsd"/>
+    <xsd:import namespace="http://purl.org/dc/terms/" schemaLocation="http://dublincore.org/schemas/xmls/qdc/2003/04/02/dcterms.xsd"/>
+    <xsd:element name="coreProperties" type="CT_coreProperties"/>
+    <xsd:complexType name="CT_coreProperties">
+      <xsd:all>
+        <xsd:element ref="dc:creator" minOccurs="0" maxOccurs="1"/>
+        <xsd:element ref="dcterms:created" minOccurs="0" maxOccurs="1"/>
+        <xsd:element ref="dc:identifier" minOccurs="0" maxOccurs="1"/>
+        <xsd:element name="contentType" minOccurs="0" maxOccurs="1" type="xsd:string" ma:index="0" ma:displayName="Content Type"/>
+        <xsd:element ref="dc:title" minOccurs="0" maxOccurs="1" ma:index="4" ma:displayName="Title"/>
+        <xsd:element ref="dc:subject" minOccurs="0" maxOccurs="1"/>
+        <xsd:element ref="dc:description" minOccurs="0" maxOccurs="1"/>
+        <xsd:element name="keywords" minOccurs="0" maxOccurs="1" type="xsd:string"/>
+        <xsd:element ref="dc:language" minOccurs="0" maxOccurs="1"/>
+        <xsd:element name="category" minOccurs="0" maxOccurs="1" type="xsd:string"/>
+        <xsd:element name="version" minOccurs="0" maxOccurs="1" type="xsd:string"/>
+        <xsd:element name="revision" minOccurs="0" maxOccurs="1" type="xsd:string">
+          <xsd:annotation>
+            <xsd:documentation>
+                        This value indicates the number of saves or revisions. The application is responsible for updating this value after each revision.
+                    </xsd:documentation>
+          </xsd:annotation>
+        </xsd:element>
+        <xsd:element name="lastModifiedBy" minOccurs="0" maxOccurs="1" type="xsd:string"/>
+        <xsd:element ref="dcterms:modified" minOccurs="0" maxOccurs="1"/>
+        <xsd:element name="contentStatus" minOccurs="0" maxOccurs="1" type="xsd:string"/>
+      </xsd:all>
+    </xsd:complexType>
+  </xsd:schema>
+  <xs:schema xmlns:pc="http://schemas.microsoft.com/office/infopath/2007/PartnerControls" xmlns:xs="http://www.w3.org/2001/XMLSchema" targetNamespace="http://schemas.microsoft.com/office/infopath/2007/PartnerControls" elementFormDefault="qualified" attributeFormDefault="unqualified">
+    <xs:element name="Person">
+      <xs:complexType>
+        <xs:sequence>
+          <xs:element ref="pc:DisplayName" minOccurs="0"/>
+          <xs:element ref="pc:AccountId" minOccurs="0"/>
+          <xs:element ref="pc:AccountType" minOccurs="0"/>
+        </xs:sequence>
+      </xs:complexType>
+    </xs:element>
+    <xs:element name="DisplayName" type="xs:string"/>
+    <xs:element name="AccountId" type="xs:string"/>
+    <xs:element name="AccountType" type="xs:string"/>
+    <xs:element name="BDCAssociatedEntity">
+      <xs:complexType>
+        <xs:sequence>
+          <xs:element ref="pc:BDCEntity" minOccurs="0" maxOccurs="unbounded"/>
+        </xs:sequence>
+        <xs:attribute ref="pc:EntityNamespace"/>
+        <xs:attribute ref="pc:EntityName"/>
+        <xs:attribute ref="pc:SystemInstanceName"/>
+        <xs:attribute ref="pc:AssociationName"/>
+      </xs:complexType>
+    </xs:element>
+    <xs:attribute name="EntityNamespace" type="xs:string"/>
+    <xs:attribute name="EntityName" type="xs:string"/>
+    <xs:attribute name="SystemInstanceName" type="xs:string"/>
+    <xs:attribute name="AssociationName" type="xs:string"/>
+    <xs:element name="BDCEntity">
+      <xs:complexType>
+        <xs:sequence>
+          <xs:element ref="pc:EntityDisplayName" minOccurs="0"/>
+          <xs:element ref="pc:EntityInstanceReference" minOccurs="0"/>
+          <xs:element ref="pc:EntityId1" minOccurs="0"/>
+          <xs:element ref="pc:EntityId2" minOccurs="0"/>
+          <xs:element ref="pc:EntityId3" minOccurs="0"/>
+          <xs:element ref="pc:EntityId4" minOccurs="0"/>
+          <xs:element ref="pc:EntityId5" minOccurs="0"/>
+        </xs:sequence>
+      </xs:complexType>
+    </xs:element>
+    <xs:element name="EntityDisplayName" type="xs:string"/>
+    <xs:element name="EntityInstanceReference" type="xs:string"/>
+    <xs:element name="EntityId1" type="xs:string"/>
+    <xs:element name="EntityId2" type="xs:string"/>
+    <xs:element name="EntityId3" type="xs:string"/>
+    <xs:element name="EntityId4" type="xs:string"/>
+    <xs:element name="EntityId5" type="xs:string"/>
+    <xs:element name="Terms">
+      <xs:complexType>
+        <xs:sequence>
+          <xs:element ref="pc:TermInfo" minOccurs="0" maxOccurs="unbounded"/>
+        </xs:sequence>
+      </xs:complexType>
+    </xs:element>
+    <xs:element name="TermInfo">
+      <xs:complexType>
+        <xs:sequence>
+          <xs:element ref="pc:TermName" minOccurs="0"/>
+          <xs:element ref="pc:TermId" minOccurs="0"/>
+        </xs:sequence>
+      </xs:complexType>
+    </xs:element>
+    <xs:element name="TermName" type="xs:string"/>
+    <xs:element name="TermId" type="xs:string"/>
+  </xs:schema>
+</ct:contentTypeSchema>
+</file>
+
+<file path=customXml/item2.xml><?xml version="1.0" encoding="utf-8"?>
+<?mso-contentType ?>
+<FormTemplates xmlns="http://schemas.microsoft.com/sharepoint/v3/contenttype/forms">
+  <Display>DocumentLibraryForm</Display>
+  <Edit>DocumentLibraryForm</Edit>
+  <New>DocumentLibraryForm</New>
+</FormTemplates>
+</file>
+
+<file path=customXml/itemProps1.xml><?xml version="1.0" encoding="utf-8"?>
+<ds:datastoreItem xmlns:ds="http://schemas.openxmlformats.org/officeDocument/2006/customXml" ds:itemID="{57E43CFA-D508-4A46-BED5-3EBEE8D28758}">
+  <ds:schemaRefs>
+    <ds:schemaRef ds:uri="http://schemas.microsoft.com/office/2006/metadata/contentType"/>
+    <ds:schemaRef ds:uri="http://schemas.microsoft.com/office/2006/metadata/properties/metaAttributes"/>
+    <ds:schemaRef ds:uri="http://www.w3.org/2001/XMLSchema"/>
+    <ds:schemaRef ds:uri="http://schemas.microsoft.com/office/2006/metadata/properties"/>
+    <ds:schemaRef ds:uri="b206295a-8ad0-4531-9265-649d0d019c08"/>
+    <ds:schemaRef ds:uri="http://schemas.microsoft.com/office/2006/documentManagement/types"/>
+    <ds:schemaRef ds:uri="http://schemas.microsoft.com/office/infopath/2007/PartnerControls"/>
+    <ds:schemaRef ds:uri="http://schemas.openxmlformats.org/package/2006/metadata/core-properties"/>
+    <ds:schemaRef ds:uri="http://purl.org/dc/elements/1.1/"/>
+    <ds:schemaRef ds:uri="http://purl.org/dc/terms/"/>
+    <ds:schemaRef ds:uri="http://schemas.microsoft.com/internal/obd"/>
+  </ds:schemaRefs>
+</ds:datastoreItem>
+</file>
+
+<file path=customXml/itemProps2.xml><?xml version="1.0" encoding="utf-8"?>
+<ds:datastoreItem xmlns:ds="http://schemas.openxmlformats.org/officeDocument/2006/customXml" ds:itemID="{ECEE4469-8CD0-4E57-BED9-A9F40253A614}">
+  <ds:schemaRefs>
+    <ds:schemaRef ds:uri="http://schemas.microsoft.com/sharepoint/v3/contenttype/forms"/>
+  </ds:schemaRefs>
+</ds:datastoreItem>
 </file>
</xml_diff>